<commit_message>
Correcion Ficha Tecnica 26/11/19 08:07
</commit_message>
<xml_diff>
--- a/Desarrollo/2. DDoS/FICHA TECNICA (SOFTWARE UTILIZADO).docx
+++ b/Desarrollo/2. DDoS/FICHA TECNICA (SOFTWARE UTILIZADO).docx
@@ -2,6 +2,1363 @@
 <file path=word/document.xml><?xml version="1.0" encoding="utf-8"?>
 <w:document xmlns:wpc="http://schemas.microsoft.com/office/word/2010/wordprocessingCanvas" xmlns:cx="http://schemas.microsoft.com/office/drawing/2014/chartex" xmlns:cx1="http://schemas.microsoft.com/office/drawing/2015/9/8/chartex" xmlns:cx2="http://schemas.microsoft.com/office/drawing/2015/10/21/chartex" xmlns:cx3="http://schemas.microsoft.com/office/drawing/2016/5/9/chartex" xmlns:cx4="http://schemas.microsoft.com/office/drawing/2016/5/10/chartex" xmlns:cx5="http://schemas.microsoft.com/office/drawing/2016/5/11/chartex" xmlns:cx6="http://schemas.microsoft.com/office/drawing/2016/5/12/chartex" xmlns:cx7="http://schemas.microsoft.com/office/drawing/2016/5/13/chartex" xmlns:cx8="http://schemas.microsoft.com/office/drawing/2016/5/14/chartex" xmlns:mc="http://schemas.openxmlformats.org/markup-compatibility/2006" xmlns:aink="http://schemas.microsoft.com/office/drawing/2016/ink" xmlns:am3d="http://schemas.microsoft.com/office/drawing/2017/model3d" xmlns:o="urn:schemas-microsoft-com:office:office" xmlns:r="http://schemas.openxmlformats.org/officeDocument/2006/relationships" xmlns:m="http://schemas.openxmlformats.org/officeDocument/2006/math" xmlns:v="urn:schemas-microsoft-com:vml" xmlns:wp14="http://schemas.microsoft.com/office/word/2010/wordprocessingDrawing" xmlns:wp="http://schemas.openxmlformats.org/drawingml/2006/wordprocessingDrawing" xmlns:w10="urn:schemas-microsoft-com:office:word" xmlns:w="http://schemas.openxmlformats.org/wordprocessingml/2006/main" xmlns:w14="http://schemas.microsoft.com/office/word/2010/wordml" xmlns:w15="http://schemas.microsoft.com/office/word/2012/wordml" xmlns:w16cid="http://schemas.microsoft.com/office/word/2016/wordml/cid" xmlns:w16se="http://schemas.microsoft.com/office/word/2015/wordml/symex" xmlns:wpg="http://schemas.microsoft.com/office/word/2010/wordprocessingGroup" xmlns:wpi="http://schemas.microsoft.com/office/word/2010/wordprocessingInk" xmlns:wne="http://schemas.microsoft.com/office/word/2006/wordml" xmlns:wps="http://schemas.microsoft.com/office/word/2010/wordprocessingShape" mc:Ignorable="w14 w15 w16se w16cid wp14">
   <w:body>
+    <w:p>
+      <w:pPr>
+        <w:spacing w:line="256" w:lineRule="auto"/>
+        <w:rPr>
+          <w:rFonts w:ascii="Calibri" w:eastAsia="Calibri" w:hAnsi="Calibri" w:cs="Times New Roman"/>
+        </w:rPr>
+      </w:pPr>
+      <w:r>
+        <w:rPr>
+          <w:rFonts w:ascii="Calibri" w:eastAsia="Calibri" w:hAnsi="Calibri" w:cs="Times New Roman"/>
+          <w:noProof/>
+        </w:rPr>
+        <w:drawing>
+          <wp:anchor distT="0" distB="0" distL="114300" distR="114300" simplePos="0" relativeHeight="251661312" behindDoc="0" locked="0" layoutInCell="1" allowOverlap="1" wp14:anchorId="08736E19" wp14:editId="1C45F2CE">
+            <wp:simplePos x="0" y="0"/>
+            <wp:positionH relativeFrom="margin">
+              <wp:posOffset>5034915</wp:posOffset>
+            </wp:positionH>
+            <wp:positionV relativeFrom="margin">
+              <wp:posOffset>-767080</wp:posOffset>
+            </wp:positionV>
+            <wp:extent cx="1163320" cy="1459230"/>
+            <wp:effectExtent l="0" t="0" r="17780" b="560070"/>
+            <wp:wrapNone/>
+            <wp:docPr id="10" name="Imagen 3" descr="Resultado de imagen para upiicsa logo"/>
+            <wp:cNvGraphicFramePr/>
+            <a:graphic xmlns:a="http://schemas.openxmlformats.org/drawingml/2006/main">
+              <a:graphicData uri="http://schemas.openxmlformats.org/drawingml/2006/picture">
+                <pic:pic xmlns:pic="http://schemas.openxmlformats.org/drawingml/2006/picture">
+                  <pic:nvPicPr>
+                    <pic:cNvPr id="3" name="Imagen 3" descr="Resultado de imagen para upiicsa logo"/>
+                    <pic:cNvPicPr/>
+                  </pic:nvPicPr>
+                  <pic:blipFill>
+                    <a:blip r:embed="rId5" cstate="print">
+                      <a:extLst>
+                        <a:ext uri="{28A0092B-C50C-407E-A947-70E740481C1C}">
+                          <a14:useLocalDpi xmlns:a14="http://schemas.microsoft.com/office/drawing/2010/main" val="0"/>
+                        </a:ext>
+                      </a:extLst>
+                    </a:blip>
+                    <a:srcRect/>
+                    <a:stretch>
+                      <a:fillRect/>
+                    </a:stretch>
+                  </pic:blipFill>
+                  <pic:spPr bwMode="auto">
+                    <a:xfrm>
+                      <a:off x="0" y="0"/>
+                      <a:ext cx="1163320" cy="1459230"/>
+                    </a:xfrm>
+                    <a:prstGeom prst="rect">
+                      <a:avLst/>
+                    </a:prstGeom>
+                    <a:noFill/>
+                    <a:ln>
+                      <a:noFill/>
+                    </a:ln>
+                    <a:effectLst>
+                      <a:reflection blurRad="6350" stA="52000" endA="300" endPos="35000" dir="5400000" sy="-100000" algn="bl" rotWithShape="0"/>
+                    </a:effectLst>
+                  </pic:spPr>
+                </pic:pic>
+              </a:graphicData>
+            </a:graphic>
+            <wp14:sizeRelH relativeFrom="page">
+              <wp14:pctWidth>0</wp14:pctWidth>
+            </wp14:sizeRelH>
+            <wp14:sizeRelV relativeFrom="page">
+              <wp14:pctHeight>0</wp14:pctHeight>
+            </wp14:sizeRelV>
+          </wp:anchor>
+        </w:drawing>
+      </w:r>
+      <w:r>
+        <w:rPr>
+          <w:rFonts w:ascii="Calibri" w:eastAsia="Calibri" w:hAnsi="Calibri" w:cs="Times New Roman"/>
+          <w:noProof/>
+        </w:rPr>
+        <w:drawing>
+          <wp:anchor distT="0" distB="0" distL="114300" distR="114300" simplePos="0" relativeHeight="251660288" behindDoc="0" locked="0" layoutInCell="1" allowOverlap="1" wp14:anchorId="7D74665F" wp14:editId="14569153">
+            <wp:simplePos x="0" y="0"/>
+            <wp:positionH relativeFrom="column">
+              <wp:posOffset>-489585</wp:posOffset>
+            </wp:positionH>
+            <wp:positionV relativeFrom="paragraph">
+              <wp:posOffset>-719455</wp:posOffset>
+            </wp:positionV>
+            <wp:extent cx="1152525" cy="1683385"/>
+            <wp:effectExtent l="19050" t="0" r="28575" b="488315"/>
+            <wp:wrapNone/>
+            <wp:docPr id="9" name="il_fi" descr="http://1.bp.blogspot.com/_jiv2A15MAwo/TA6DBADsfFI/AAAAAAAAANs/emUtGjyFG-A/s1600/IPN+LOGO.jpg"/>
+            <wp:cNvGraphicFramePr/>
+            <a:graphic xmlns:a="http://schemas.openxmlformats.org/drawingml/2006/main">
+              <a:graphicData uri="http://schemas.openxmlformats.org/drawingml/2006/picture">
+                <pic:pic xmlns:pic="http://schemas.openxmlformats.org/drawingml/2006/picture">
+                  <pic:nvPicPr>
+                    <pic:cNvPr id="2" name="il_fi" descr="http://1.bp.blogspot.com/_jiv2A15MAwo/TA6DBADsfFI/AAAAAAAAANs/emUtGjyFG-A/s1600/IPN+LOGO.jpg"/>
+                    <pic:cNvPicPr/>
+                  </pic:nvPicPr>
+                  <pic:blipFill>
+                    <a:blip r:embed="rId6" cstate="print">
+                      <a:extLst>
+                        <a:ext uri="{28A0092B-C50C-407E-A947-70E740481C1C}">
+                          <a14:useLocalDpi xmlns:a14="http://schemas.microsoft.com/office/drawing/2010/main" val="0"/>
+                        </a:ext>
+                      </a:extLst>
+                    </a:blip>
+                    <a:srcRect/>
+                    <a:stretch>
+                      <a:fillRect/>
+                    </a:stretch>
+                  </pic:blipFill>
+                  <pic:spPr bwMode="auto">
+                    <a:xfrm>
+                      <a:off x="0" y="0"/>
+                      <a:ext cx="1152525" cy="1683385"/>
+                    </a:xfrm>
+                    <a:prstGeom prst="roundRect">
+                      <a:avLst>
+                        <a:gd name="adj" fmla="val 8594"/>
+                      </a:avLst>
+                    </a:prstGeom>
+                    <a:solidFill>
+                      <a:srgbClr val="FFFFFF">
+                        <a:shade val="85000"/>
+                      </a:srgbClr>
+                    </a:solidFill>
+                    <a:ln>
+                      <a:noFill/>
+                    </a:ln>
+                    <a:effectLst>
+                      <a:reflection blurRad="12700" stA="38000" endPos="28000" dist="5000" dir="5400000" sy="-100000" algn="bl" rotWithShape="0"/>
+                    </a:effectLst>
+                  </pic:spPr>
+                </pic:pic>
+              </a:graphicData>
+            </a:graphic>
+            <wp14:sizeRelH relativeFrom="page">
+              <wp14:pctWidth>0</wp14:pctWidth>
+            </wp14:sizeRelH>
+            <wp14:sizeRelV relativeFrom="page">
+              <wp14:pctHeight>0</wp14:pctHeight>
+            </wp14:sizeRelV>
+          </wp:anchor>
+        </w:drawing>
+      </w:r>
+    </w:p>
+    <w:p>
+      <w:pPr>
+        <w:spacing w:line="256" w:lineRule="auto"/>
+        <w:rPr>
+          <w:rFonts w:ascii="Calibri" w:eastAsia="Calibri" w:hAnsi="Calibri" w:cs="Times New Roman"/>
+        </w:rPr>
+      </w:pPr>
+    </w:p>
+    <w:p>
+      <w:pPr>
+        <w:spacing w:line="256" w:lineRule="auto"/>
+        <w:rPr>
+          <w:rFonts w:ascii="Calibri" w:eastAsia="Calibri" w:hAnsi="Calibri" w:cs="Times New Roman"/>
+        </w:rPr>
+      </w:pPr>
+    </w:p>
+    <w:p>
+      <w:pPr>
+        <w:spacing w:line="256" w:lineRule="auto"/>
+        <w:rPr>
+          <w:rFonts w:ascii="Calibri" w:eastAsia="Calibri" w:hAnsi="Calibri" w:cs="Times New Roman"/>
+        </w:rPr>
+      </w:pPr>
+    </w:p>
+    <w:p>
+      <w:pPr>
+        <w:spacing w:line="256" w:lineRule="auto"/>
+        <w:jc w:val="center"/>
+        <w:rPr>
+          <w:rFonts w:ascii="Copperplate Gothic Light" w:eastAsia="Calibri" w:hAnsi="Copperplate Gothic Light" w:cs="Times New Roman"/>
+          <w:sz w:val="48"/>
+          <w:szCs w:val="28"/>
+          <w14:glow w14:rad="63500">
+            <w14:srgbClr w14:val="B32819">
+              <w14:alpha w14:val="72941"/>
+            </w14:srgbClr>
+          </w14:glow>
+          <w14:shadow w14:blurRad="50800" w14:dist="38100" w14:dir="16200000" w14:sx="100000" w14:sy="100000" w14:kx="0" w14:ky="0" w14:algn="b">
+            <w14:srgbClr w14:val="000000">
+              <w14:alpha w14:val="60000"/>
+            </w14:srgbClr>
+          </w14:shadow>
+          <w14:reflection w14:blurRad="6350" w14:stA="50000" w14:stPos="0" w14:endA="300" w14:endPos="50000" w14:dist="29997" w14:dir="5400000" w14:fadeDir="5400000" w14:sx="100000" w14:sy="-100000" w14:kx="0" w14:ky="0" w14:algn="bl"/>
+        </w:rPr>
+      </w:pPr>
+      <w:r>
+        <w:rPr>
+          <w:rFonts w:ascii="Copperplate Gothic Light" w:eastAsia="Calibri" w:hAnsi="Copperplate Gothic Light" w:cs="Times New Roman"/>
+          <w:sz w:val="48"/>
+          <w:szCs w:val="28"/>
+          <w14:glow w14:rad="63500">
+            <w14:srgbClr w14:val="B32819">
+              <w14:alpha w14:val="72941"/>
+            </w14:srgbClr>
+          </w14:glow>
+          <w14:shadow w14:blurRad="50800" w14:dist="38100" w14:dir="16200000" w14:sx="100000" w14:sy="100000" w14:kx="0" w14:ky="0" w14:algn="b">
+            <w14:srgbClr w14:val="000000">
+              <w14:alpha w14:val="60000"/>
+            </w14:srgbClr>
+          </w14:shadow>
+          <w14:reflection w14:blurRad="6350" w14:stA="50000" w14:stPos="0" w14:endA="300" w14:endPos="50000" w14:dist="29997" w14:dir="5400000" w14:fadeDir="5400000" w14:sx="100000" w14:sy="-100000" w14:kx="0" w14:ky="0" w14:algn="bl"/>
+        </w:rPr>
+        <w:t>Instituto Politécnico Nacional</w:t>
+      </w:r>
+    </w:p>
+    <w:p>
+      <w:pPr>
+        <w:spacing w:line="256" w:lineRule="auto"/>
+        <w:jc w:val="center"/>
+        <w:rPr>
+          <w:rFonts w:ascii="Copperplate Gothic Light" w:eastAsia="Calibri" w:hAnsi="Copperplate Gothic Light" w:cs="Times New Roman"/>
+          <w:sz w:val="32"/>
+          <w:szCs w:val="28"/>
+          <w14:glow w14:rad="63500">
+            <w14:srgbClr w14:val="1464F4">
+              <w14:alpha w14:val="60000"/>
+            </w14:srgbClr>
+          </w14:glow>
+          <w14:shadow w14:blurRad="50800" w14:dist="38100" w14:dir="16200000" w14:sx="100000" w14:sy="100000" w14:kx="0" w14:ky="0" w14:algn="b">
+            <w14:srgbClr w14:val="000000">
+              <w14:alpha w14:val="60000"/>
+            </w14:srgbClr>
+          </w14:shadow>
+          <w14:reflection w14:blurRad="6350" w14:stA="50000" w14:stPos="0" w14:endA="300" w14:endPos="50000" w14:dist="29997" w14:dir="5400000" w14:fadeDir="5400000" w14:sx="100000" w14:sy="-100000" w14:kx="0" w14:ky="0" w14:algn="bl"/>
+        </w:rPr>
+      </w:pPr>
+      <w:r>
+        <w:rPr>
+          <w:rFonts w:ascii="Copperplate Gothic Light" w:eastAsia="Calibri" w:hAnsi="Copperplate Gothic Light" w:cs="Times New Roman"/>
+          <w:sz w:val="32"/>
+          <w:szCs w:val="28"/>
+          <w14:glow w14:rad="63500">
+            <w14:srgbClr w14:val="1464F4">
+              <w14:alpha w14:val="60000"/>
+            </w14:srgbClr>
+          </w14:glow>
+          <w14:shadow w14:blurRad="50800" w14:dist="38100" w14:dir="16200000" w14:sx="100000" w14:sy="100000" w14:kx="0" w14:ky="0" w14:algn="b">
+            <w14:srgbClr w14:val="000000">
+              <w14:alpha w14:val="60000"/>
+            </w14:srgbClr>
+          </w14:shadow>
+          <w14:reflection w14:blurRad="6350" w14:stA="50000" w14:stPos="0" w14:endA="300" w14:endPos="50000" w14:dist="29997" w14:dir="5400000" w14:fadeDir="5400000" w14:sx="100000" w14:sy="-100000" w14:kx="0" w14:ky="0" w14:algn="bl"/>
+        </w:rPr>
+        <w:t xml:space="preserve">Unidad Profesional Interdisciplinaria </w:t>
+      </w:r>
+      <w:r>
+        <w:rPr>
+          <w:rFonts w:ascii="Copperplate Gothic Light" w:eastAsia="Calibri" w:hAnsi="Copperplate Gothic Light" w:cs="Times New Roman"/>
+          <w:sz w:val="32"/>
+          <w:szCs w:val="28"/>
+          <w14:glow w14:rad="63500">
+            <w14:srgbClr w14:val="1464F4">
+              <w14:alpha w14:val="60000"/>
+            </w14:srgbClr>
+          </w14:glow>
+          <w14:shadow w14:blurRad="50800" w14:dist="38100" w14:dir="16200000" w14:sx="100000" w14:sy="100000" w14:kx="0" w14:ky="0" w14:algn="b">
+            <w14:srgbClr w14:val="000000">
+              <w14:alpha w14:val="60000"/>
+            </w14:srgbClr>
+          </w14:shadow>
+          <w14:reflection w14:blurRad="6350" w14:stA="50000" w14:stPos="0" w14:endA="300" w14:endPos="50000" w14:dist="29997" w14:dir="5400000" w14:fadeDir="5400000" w14:sx="100000" w14:sy="-100000" w14:kx="0" w14:ky="0" w14:algn="bl"/>
+        </w:rPr>
+        <w:br/>
+        <w:t xml:space="preserve">de </w:t>
+      </w:r>
+      <w:r>
+        <w:rPr>
+          <w:rFonts w:ascii="Copperplate Gothic Light" w:eastAsia="Calibri" w:hAnsi="Copperplate Gothic Light" w:cs="Times New Roman"/>
+          <w:sz w:val="32"/>
+          <w:szCs w:val="28"/>
+          <w14:glow w14:rad="63500">
+            <w14:srgbClr w14:val="1464F4">
+              <w14:alpha w14:val="60000"/>
+            </w14:srgbClr>
+          </w14:glow>
+          <w14:shadow w14:blurRad="50800" w14:dist="38100" w14:dir="16200000" w14:sx="100000" w14:sy="100000" w14:kx="0" w14:ky="0" w14:algn="b">
+            <w14:srgbClr w14:val="000000">
+              <w14:alpha w14:val="60000"/>
+            </w14:srgbClr>
+          </w14:shadow>
+          <w14:reflection w14:blurRad="6350" w14:stA="50000" w14:stPos="0" w14:endA="300" w14:endPos="50000" w14:dist="29997" w14:dir="5400000" w14:fadeDir="5400000" w14:sx="100000" w14:sy="-100000" w14:kx="0" w14:ky="0" w14:algn="bl"/>
+        </w:rPr>
+        <w:br/>
+        <w:t>Ingeniería Y Ciencias Sociales Y Administrativas</w:t>
+      </w:r>
+    </w:p>
+    <w:p>
+      <w:pPr>
+        <w:spacing w:line="256" w:lineRule="auto"/>
+        <w:jc w:val="center"/>
+        <w:rPr>
+          <w:rFonts w:ascii="Copperplate Gothic Light" w:eastAsia="Calibri" w:hAnsi="Copperplate Gothic Light" w:cs="Times New Roman"/>
+          <w:sz w:val="28"/>
+          <w:szCs w:val="24"/>
+          <w14:glow w14:rad="63500">
+            <w14:srgbClr w14:val="1464F4">
+              <w14:alpha w14:val="60000"/>
+            </w14:srgbClr>
+          </w14:glow>
+          <w14:shadow w14:blurRad="50800" w14:dist="38100" w14:dir="16200000" w14:sx="100000" w14:sy="100000" w14:kx="0" w14:ky="0" w14:algn="b">
+            <w14:srgbClr w14:val="000000">
+              <w14:alpha w14:val="60000"/>
+            </w14:srgbClr>
+          </w14:shadow>
+          <w14:reflection w14:blurRad="6350" w14:stA="50000" w14:stPos="0" w14:endA="300" w14:endPos="50000" w14:dist="29997" w14:dir="5400000" w14:fadeDir="5400000" w14:sx="100000" w14:sy="-100000" w14:kx="0" w14:ky="0" w14:algn="bl"/>
+        </w:rPr>
+      </w:pPr>
+      <w:r>
+        <w:rPr>
+          <w:rFonts w:ascii="Copperplate Gothic Light" w:eastAsia="Calibri" w:hAnsi="Copperplate Gothic Light" w:cs="Times New Roman"/>
+          <w:sz w:val="28"/>
+          <w:szCs w:val="24"/>
+          <w14:glow w14:rad="63500">
+            <w14:srgbClr w14:val="1464F4">
+              <w14:alpha w14:val="60000"/>
+            </w14:srgbClr>
+          </w14:glow>
+          <w14:shadow w14:blurRad="50800" w14:dist="38100" w14:dir="16200000" w14:sx="100000" w14:sy="100000" w14:kx="0" w14:ky="0" w14:algn="b">
+            <w14:srgbClr w14:val="000000">
+              <w14:alpha w14:val="60000"/>
+            </w14:srgbClr>
+          </w14:shadow>
+          <w14:reflection w14:blurRad="6350" w14:stA="50000" w14:stPos="0" w14:endA="300" w14:endPos="50000" w14:dist="29997" w14:dir="5400000" w14:fadeDir="5400000" w14:sx="100000" w14:sy="-100000" w14:kx="0" w14:ky="0" w14:algn="bl"/>
+        </w:rPr>
+        <w:t xml:space="preserve">ATAQUE DDOS </w:t>
+      </w:r>
+      <w:r>
+        <w:rPr>
+          <w:rFonts w:ascii="Copperplate Gothic Light" w:eastAsia="Calibri" w:hAnsi="Copperplate Gothic Light" w:cs="Times New Roman"/>
+          <w:sz w:val="28"/>
+          <w:szCs w:val="24"/>
+          <w14:glow w14:rad="63500">
+            <w14:srgbClr w14:val="1464F4">
+              <w14:alpha w14:val="60000"/>
+            </w14:srgbClr>
+          </w14:glow>
+          <w14:shadow w14:blurRad="50800" w14:dist="38100" w14:dir="16200000" w14:sx="100000" w14:sy="100000" w14:kx="0" w14:ky="0" w14:algn="b">
+            <w14:srgbClr w14:val="000000">
+              <w14:alpha w14:val="60000"/>
+            </w14:srgbClr>
+          </w14:shadow>
+          <w14:reflection w14:blurRad="6350" w14:stA="50000" w14:stPos="0" w14:endA="300" w14:endPos="50000" w14:dist="29997" w14:dir="5400000" w14:fadeDir="5400000" w14:sx="100000" w14:sy="-100000" w14:kx="0" w14:ky="0" w14:algn="bl"/>
+        </w:rPr>
+        <w:t>FICHA TECNICA</w:t>
+      </w:r>
+    </w:p>
+    <w:p>
+      <w:pPr>
+        <w:autoSpaceDE w:val="0"/>
+        <w:autoSpaceDN w:val="0"/>
+        <w:adjustRightInd w:val="0"/>
+        <w:spacing w:after="0" w:line="360" w:lineRule="auto"/>
+        <w:rPr>
+          <w:rFonts w:ascii="Copperplate Gothic Light" w:hAnsi="Copperplate Gothic Light"/>
+          <w:color w:val="000000"/>
+          <w:sz w:val="32"/>
+          <w:szCs w:val="28"/>
+          <w14:glow w14:rad="63500">
+            <w14:srgbClr w14:val="FF7000">
+              <w14:alpha w14:val="60000"/>
+            </w14:srgbClr>
+          </w14:glow>
+          <w14:shadow w14:blurRad="50800" w14:dist="38100" w14:dir="16200000" w14:sx="100000" w14:sy="100000" w14:kx="0" w14:ky="0" w14:algn="b">
+            <w14:srgbClr w14:val="000000">
+              <w14:alpha w14:val="60000"/>
+            </w14:srgbClr>
+          </w14:shadow>
+          <w14:reflection w14:blurRad="6350" w14:stA="55000" w14:stPos="0" w14:endA="300" w14:endPos="45500" w14:dist="0" w14:dir="5400000" w14:fadeDir="5400000" w14:sx="100000" w14:sy="-100000" w14:kx="0" w14:ky="0" w14:algn="bl"/>
+        </w:rPr>
+      </w:pPr>
+      <w:r>
+        <w:rPr>
+          <w:rFonts w:ascii="Copperplate Gothic Light" w:hAnsi="Copperplate Gothic Light"/>
+          <w:color w:val="000000"/>
+          <w:sz w:val="32"/>
+          <w:szCs w:val="28"/>
+          <w14:glow w14:rad="63500">
+            <w14:srgbClr w14:val="FF7000">
+              <w14:alpha w14:val="60000"/>
+            </w14:srgbClr>
+          </w14:glow>
+          <w14:shadow w14:blurRad="50800" w14:dist="38100" w14:dir="16200000" w14:sx="100000" w14:sy="100000" w14:kx="0" w14:ky="0" w14:algn="b">
+            <w14:srgbClr w14:val="000000">
+              <w14:alpha w14:val="60000"/>
+            </w14:srgbClr>
+          </w14:shadow>
+          <w14:reflection w14:blurRad="6350" w14:stA="55000" w14:stPos="0" w14:endA="300" w14:endPos="45500" w14:dist="0" w14:dir="5400000" w14:fadeDir="5400000" w14:sx="100000" w14:sy="-100000" w14:kx="0" w14:ky="0" w14:algn="bl"/>
+        </w:rPr>
+        <w:t xml:space="preserve">Materia:     </w:t>
+      </w:r>
+      <w:r>
+        <w:rPr>
+          <w:rFonts w:ascii="Copperplate Gothic Light" w:hAnsi="Copperplate Gothic Light"/>
+          <w:color w:val="000000"/>
+          <w:sz w:val="32"/>
+          <w:szCs w:val="28"/>
+          <w14:glow w14:rad="101600">
+            <w14:srgbClr w14:val="A5A5A5">
+              <w14:alpha w14:val="60000"/>
+            </w14:srgbClr>
+          </w14:glow>
+          <w14:shadow w14:blurRad="50800" w14:dist="38100" w14:dir="16200000" w14:sx="100000" w14:sy="100000" w14:kx="0" w14:ky="0" w14:algn="b">
+            <w14:srgbClr w14:val="000000">
+              <w14:alpha w14:val="60000"/>
+            </w14:srgbClr>
+          </w14:shadow>
+          <w14:reflection w14:blurRad="6350" w14:stA="55000" w14:stPos="0" w14:endA="300" w14:endPos="45500" w14:dist="0" w14:dir="5400000" w14:fadeDir="5400000" w14:sx="100000" w14:sy="-100000" w14:kx="0" w14:ky="0" w14:algn="bl"/>
+        </w:rPr>
+        <w:t>Seguridad Informática</w:t>
+      </w:r>
+    </w:p>
+    <w:p>
+      <w:pPr>
+        <w:autoSpaceDE w:val="0"/>
+        <w:autoSpaceDN w:val="0"/>
+        <w:adjustRightInd w:val="0"/>
+        <w:spacing w:line="240" w:lineRule="auto"/>
+        <w:rPr>
+          <w:rFonts w:ascii="Copperplate Gothic Light" w:hAnsi="Copperplate Gothic Light"/>
+          <w:color w:val="000000"/>
+          <w:sz w:val="28"/>
+          <w:szCs w:val="24"/>
+          <w14:glow w14:rad="63500">
+            <w14:srgbClr w14:val="A5A5A5">
+              <w14:alpha w14:val="60000"/>
+            </w14:srgbClr>
+          </w14:glow>
+          <w14:shadow w14:blurRad="50800" w14:dist="38100" w14:dir="16200000" w14:sx="100000" w14:sy="100000" w14:kx="0" w14:ky="0" w14:algn="b">
+            <w14:srgbClr w14:val="000000">
+              <w14:alpha w14:val="60000"/>
+            </w14:srgbClr>
+          </w14:shadow>
+          <w14:reflection w14:blurRad="6350" w14:stA="55000" w14:stPos="0" w14:endA="300" w14:endPos="45500" w14:dist="0" w14:dir="5400000" w14:fadeDir="5400000" w14:sx="100000" w14:sy="-100000" w14:kx="0" w14:ky="0" w14:algn="bl"/>
+        </w:rPr>
+      </w:pPr>
+      <w:r>
+        <w:rPr>
+          <w:rFonts w:ascii="Copperplate Gothic Light" w:hAnsi="Copperplate Gothic Light"/>
+          <w:color w:val="000000"/>
+          <w:sz w:val="32"/>
+          <w:szCs w:val="28"/>
+          <w14:glow w14:rad="63500">
+            <w14:srgbClr w14:val="FF7000">
+              <w14:alpha w14:val="60000"/>
+            </w14:srgbClr>
+          </w14:glow>
+          <w14:shadow w14:blurRad="50800" w14:dist="38100" w14:dir="16200000" w14:sx="100000" w14:sy="100000" w14:kx="0" w14:ky="0" w14:algn="b">
+            <w14:srgbClr w14:val="000000">
+              <w14:alpha w14:val="60000"/>
+            </w14:srgbClr>
+          </w14:shadow>
+          <w14:reflection w14:blurRad="6350" w14:stA="55000" w14:stPos="0" w14:endA="300" w14:endPos="45500" w14:dist="0" w14:dir="5400000" w14:fadeDir="5400000" w14:sx="100000" w14:sy="-100000" w14:kx="0" w14:ky="0" w14:algn="bl"/>
+        </w:rPr>
+        <w:t xml:space="preserve">Alumnos:  </w:t>
+      </w:r>
+      <w:r>
+        <w:rPr>
+          <w:rFonts w:ascii="Copperplate Gothic Light" w:hAnsi="Copperplate Gothic Light"/>
+          <w:color w:val="000000"/>
+          <w:sz w:val="32"/>
+          <w:szCs w:val="28"/>
+          <w14:glow w14:rad="63500">
+            <w14:srgbClr w14:val="FF7000">
+              <w14:alpha w14:val="60000"/>
+            </w14:srgbClr>
+          </w14:glow>
+          <w14:shadow w14:blurRad="50800" w14:dist="38100" w14:dir="16200000" w14:sx="100000" w14:sy="100000" w14:kx="0" w14:ky="0" w14:algn="b">
+            <w14:srgbClr w14:val="000000">
+              <w14:alpha w14:val="60000"/>
+            </w14:srgbClr>
+          </w14:shadow>
+          <w14:reflection w14:blurRad="6350" w14:stA="55000" w14:stPos="0" w14:endA="300" w14:endPos="45500" w14:dist="0" w14:dir="5400000" w14:fadeDir="5400000" w14:sx="100000" w14:sy="-100000" w14:kx="0" w14:ky="0" w14:algn="bl"/>
+        </w:rPr>
+        <w:tab/>
+      </w:r>
+      <w:r>
+        <w:rPr>
+          <w:rFonts w:ascii="Copperplate Gothic Light" w:hAnsi="Copperplate Gothic Light"/>
+          <w:color w:val="000000"/>
+          <w:sz w:val="28"/>
+          <w:szCs w:val="24"/>
+          <w14:glow w14:rad="63500">
+            <w14:srgbClr w14:val="A5A5A5">
+              <w14:alpha w14:val="60000"/>
+            </w14:srgbClr>
+          </w14:glow>
+          <w14:shadow w14:blurRad="50800" w14:dist="38100" w14:dir="16200000" w14:sx="100000" w14:sy="100000" w14:kx="0" w14:ky="0" w14:algn="b">
+            <w14:srgbClr w14:val="000000">
+              <w14:alpha w14:val="60000"/>
+            </w14:srgbClr>
+          </w14:shadow>
+          <w14:reflection w14:blurRad="6350" w14:stA="55000" w14:stPos="0" w14:endA="300" w14:endPos="45500" w14:dist="0" w14:dir="5400000" w14:fadeDir="5400000" w14:sx="100000" w14:sy="-100000" w14:kx="0" w14:ky="0" w14:algn="bl"/>
+        </w:rPr>
+        <w:t>ELIZALDE BARRANCO DANIELA</w:t>
+      </w:r>
+    </w:p>
+    <w:p>
+      <w:pPr>
+        <w:autoSpaceDE w:val="0"/>
+        <w:autoSpaceDN w:val="0"/>
+        <w:adjustRightInd w:val="0"/>
+        <w:spacing w:line="240" w:lineRule="auto"/>
+        <w:rPr>
+          <w:rFonts w:ascii="Copperplate Gothic Light" w:hAnsi="Copperplate Gothic Light"/>
+          <w:color w:val="000000"/>
+          <w:sz w:val="28"/>
+          <w:szCs w:val="24"/>
+          <w14:glow w14:rad="63500">
+            <w14:srgbClr w14:val="A5A5A5">
+              <w14:alpha w14:val="60000"/>
+            </w14:srgbClr>
+          </w14:glow>
+          <w14:shadow w14:blurRad="50800" w14:dist="38100" w14:dir="16200000" w14:sx="100000" w14:sy="100000" w14:kx="0" w14:ky="0" w14:algn="b">
+            <w14:srgbClr w14:val="000000">
+              <w14:alpha w14:val="60000"/>
+            </w14:srgbClr>
+          </w14:shadow>
+          <w14:reflection w14:blurRad="6350" w14:stA="55000" w14:stPos="0" w14:endA="300" w14:endPos="45500" w14:dist="0" w14:dir="5400000" w14:fadeDir="5400000" w14:sx="100000" w14:sy="-100000" w14:kx="0" w14:ky="0" w14:algn="bl"/>
+        </w:rPr>
+      </w:pPr>
+      <w:r>
+        <w:rPr>
+          <w:rFonts w:ascii="Copperplate Gothic Light" w:hAnsi="Copperplate Gothic Light"/>
+          <w:color w:val="000000"/>
+          <w:sz w:val="28"/>
+          <w:szCs w:val="24"/>
+          <w14:glow w14:rad="63500">
+            <w14:srgbClr w14:val="A5A5A5">
+              <w14:alpha w14:val="60000"/>
+            </w14:srgbClr>
+          </w14:glow>
+          <w14:shadow w14:blurRad="50800" w14:dist="38100" w14:dir="16200000" w14:sx="100000" w14:sy="100000" w14:kx="0" w14:ky="0" w14:algn="b">
+            <w14:srgbClr w14:val="000000">
+              <w14:alpha w14:val="60000"/>
+            </w14:srgbClr>
+          </w14:shadow>
+          <w14:reflection w14:blurRad="6350" w14:stA="55000" w14:stPos="0" w14:endA="300" w14:endPos="45500" w14:dist="0" w14:dir="5400000" w14:fadeDir="5400000" w14:sx="100000" w14:sy="-100000" w14:kx="0" w14:ky="0" w14:algn="bl"/>
+        </w:rPr>
+        <w:tab/>
+      </w:r>
+      <w:r>
+        <w:rPr>
+          <w:rFonts w:ascii="Copperplate Gothic Light" w:hAnsi="Copperplate Gothic Light"/>
+          <w:color w:val="000000"/>
+          <w:sz w:val="28"/>
+          <w:szCs w:val="24"/>
+          <w14:glow w14:rad="63500">
+            <w14:srgbClr w14:val="A5A5A5">
+              <w14:alpha w14:val="60000"/>
+            </w14:srgbClr>
+          </w14:glow>
+          <w14:shadow w14:blurRad="50800" w14:dist="38100" w14:dir="16200000" w14:sx="100000" w14:sy="100000" w14:kx="0" w14:ky="0" w14:algn="b">
+            <w14:srgbClr w14:val="000000">
+              <w14:alpha w14:val="60000"/>
+            </w14:srgbClr>
+          </w14:shadow>
+          <w14:reflection w14:blurRad="6350" w14:stA="55000" w14:stPos="0" w14:endA="300" w14:endPos="45500" w14:dist="0" w14:dir="5400000" w14:fadeDir="5400000" w14:sx="100000" w14:sy="-100000" w14:kx="0" w14:ky="0" w14:algn="bl"/>
+        </w:rPr>
+        <w:tab/>
+      </w:r>
+      <w:r>
+        <w:rPr>
+          <w:rFonts w:ascii="Copperplate Gothic Light" w:hAnsi="Copperplate Gothic Light"/>
+          <w:color w:val="000000"/>
+          <w:sz w:val="28"/>
+          <w:szCs w:val="24"/>
+          <w14:glow w14:rad="63500">
+            <w14:srgbClr w14:val="A5A5A5">
+              <w14:alpha w14:val="60000"/>
+            </w14:srgbClr>
+          </w14:glow>
+          <w14:shadow w14:blurRad="50800" w14:dist="38100" w14:dir="16200000" w14:sx="100000" w14:sy="100000" w14:kx="0" w14:ky="0" w14:algn="b">
+            <w14:srgbClr w14:val="000000">
+              <w14:alpha w14:val="60000"/>
+            </w14:srgbClr>
+          </w14:shadow>
+          <w14:reflection w14:blurRad="6350" w14:stA="55000" w14:stPos="0" w14:endA="300" w14:endPos="45500" w14:dist="0" w14:dir="5400000" w14:fadeDir="5400000" w14:sx="100000" w14:sy="-100000" w14:kx="0" w14:ky="0" w14:algn="bl"/>
+        </w:rPr>
+        <w:t xml:space="preserve">     </w:t>
+      </w:r>
+      <w:r>
+        <w:rPr>
+          <w:rFonts w:ascii="Copperplate Gothic Light" w:hAnsi="Copperplate Gothic Light"/>
+          <w:color w:val="000000"/>
+          <w:sz w:val="28"/>
+          <w:szCs w:val="24"/>
+          <w14:glow w14:rad="63500">
+            <w14:srgbClr w14:val="A5A5A5">
+              <w14:alpha w14:val="60000"/>
+            </w14:srgbClr>
+          </w14:glow>
+          <w14:shadow w14:blurRad="50800" w14:dist="38100" w14:dir="16200000" w14:sx="100000" w14:sy="100000" w14:kx="0" w14:ky="0" w14:algn="b">
+            <w14:srgbClr w14:val="000000">
+              <w14:alpha w14:val="60000"/>
+            </w14:srgbClr>
+          </w14:shadow>
+          <w14:reflection w14:blurRad="6350" w14:stA="55000" w14:stPos="0" w14:endA="300" w14:endPos="45500" w14:dist="0" w14:dir="5400000" w14:fadeDir="5400000" w14:sx="100000" w14:sy="-100000" w14:kx="0" w14:ky="0" w14:algn="bl"/>
+        </w:rPr>
+        <w:tab/>
+      </w:r>
+      <w:r>
+        <w:rPr>
+          <w:rFonts w:ascii="Copperplate Gothic Light" w:hAnsi="Copperplate Gothic Light"/>
+          <w:color w:val="000000"/>
+          <w:sz w:val="28"/>
+          <w:szCs w:val="24"/>
+          <w14:glow w14:rad="63500">
+            <w14:srgbClr w14:val="A5A5A5">
+              <w14:alpha w14:val="60000"/>
+            </w14:srgbClr>
+          </w14:glow>
+          <w14:shadow w14:blurRad="50800" w14:dist="38100" w14:dir="16200000" w14:sx="100000" w14:sy="100000" w14:kx="0" w14:ky="0" w14:algn="b">
+            <w14:srgbClr w14:val="000000">
+              <w14:alpha w14:val="60000"/>
+            </w14:srgbClr>
+          </w14:shadow>
+          <w14:reflection w14:blurRad="6350" w14:stA="55000" w14:stPos="0" w14:endA="300" w14:endPos="45500" w14:dist="0" w14:dir="5400000" w14:fadeDir="5400000" w14:sx="100000" w14:sy="-100000" w14:kx="0" w14:ky="0" w14:algn="bl"/>
+        </w:rPr>
+        <w:t>GARCÍA HERNÁNDEZ DIANA BERENICE</w:t>
+      </w:r>
+    </w:p>
+    <w:p>
+      <w:pPr>
+        <w:autoSpaceDE w:val="0"/>
+        <w:autoSpaceDN w:val="0"/>
+        <w:adjustRightInd w:val="0"/>
+        <w:spacing w:line="240" w:lineRule="auto"/>
+        <w:rPr>
+          <w:rFonts w:ascii="Copperplate Gothic Light" w:hAnsi="Copperplate Gothic Light"/>
+          <w:color w:val="000000"/>
+          <w:sz w:val="28"/>
+          <w:szCs w:val="24"/>
+          <w14:glow w14:rad="63500">
+            <w14:srgbClr w14:val="A5A5A5">
+              <w14:alpha w14:val="60000"/>
+            </w14:srgbClr>
+          </w14:glow>
+          <w14:shadow w14:blurRad="50800" w14:dist="38100" w14:dir="16200000" w14:sx="100000" w14:sy="100000" w14:kx="0" w14:ky="0" w14:algn="b">
+            <w14:srgbClr w14:val="000000">
+              <w14:alpha w14:val="60000"/>
+            </w14:srgbClr>
+          </w14:shadow>
+          <w14:reflection w14:blurRad="6350" w14:stA="55000" w14:stPos="0" w14:endA="300" w14:endPos="45500" w14:dist="0" w14:dir="5400000" w14:fadeDir="5400000" w14:sx="100000" w14:sy="-100000" w14:kx="0" w14:ky="0" w14:algn="bl"/>
+        </w:rPr>
+      </w:pPr>
+      <w:r>
+        <w:rPr>
+          <w:rFonts w:ascii="Copperplate Gothic Light" w:hAnsi="Copperplate Gothic Light"/>
+          <w:color w:val="000000"/>
+          <w:sz w:val="28"/>
+          <w:szCs w:val="24"/>
+          <w14:glow w14:rad="63500">
+            <w14:srgbClr w14:val="A5A5A5">
+              <w14:alpha w14:val="60000"/>
+            </w14:srgbClr>
+          </w14:glow>
+          <w14:shadow w14:blurRad="50800" w14:dist="38100" w14:dir="16200000" w14:sx="100000" w14:sy="100000" w14:kx="0" w14:ky="0" w14:algn="b">
+            <w14:srgbClr w14:val="000000">
+              <w14:alpha w14:val="60000"/>
+            </w14:srgbClr>
+          </w14:shadow>
+          <w14:reflection w14:blurRad="6350" w14:stA="55000" w14:stPos="0" w14:endA="300" w14:endPos="45500" w14:dist="0" w14:dir="5400000" w14:fadeDir="5400000" w14:sx="100000" w14:sy="-100000" w14:kx="0" w14:ky="0" w14:algn="bl"/>
+        </w:rPr>
+        <w:tab/>
+      </w:r>
+      <w:r>
+        <w:rPr>
+          <w:rFonts w:ascii="Copperplate Gothic Light" w:hAnsi="Copperplate Gothic Light"/>
+          <w:color w:val="000000"/>
+          <w:sz w:val="28"/>
+          <w:szCs w:val="24"/>
+          <w14:glow w14:rad="63500">
+            <w14:srgbClr w14:val="A5A5A5">
+              <w14:alpha w14:val="60000"/>
+            </w14:srgbClr>
+          </w14:glow>
+          <w14:shadow w14:blurRad="50800" w14:dist="38100" w14:dir="16200000" w14:sx="100000" w14:sy="100000" w14:kx="0" w14:ky="0" w14:algn="b">
+            <w14:srgbClr w14:val="000000">
+              <w14:alpha w14:val="60000"/>
+            </w14:srgbClr>
+          </w14:shadow>
+          <w14:reflection w14:blurRad="6350" w14:stA="55000" w14:stPos="0" w14:endA="300" w14:endPos="45500" w14:dist="0" w14:dir="5400000" w14:fadeDir="5400000" w14:sx="100000" w14:sy="-100000" w14:kx="0" w14:ky="0" w14:algn="bl"/>
+        </w:rPr>
+        <w:tab/>
+      </w:r>
+      <w:r>
+        <w:rPr>
+          <w:rFonts w:ascii="Copperplate Gothic Light" w:hAnsi="Copperplate Gothic Light"/>
+          <w:color w:val="000000"/>
+          <w:sz w:val="28"/>
+          <w:szCs w:val="24"/>
+          <w14:glow w14:rad="63500">
+            <w14:srgbClr w14:val="A5A5A5">
+              <w14:alpha w14:val="60000"/>
+            </w14:srgbClr>
+          </w14:glow>
+          <w14:shadow w14:blurRad="50800" w14:dist="38100" w14:dir="16200000" w14:sx="100000" w14:sy="100000" w14:kx="0" w14:ky="0" w14:algn="b">
+            <w14:srgbClr w14:val="000000">
+              <w14:alpha w14:val="60000"/>
+            </w14:srgbClr>
+          </w14:shadow>
+          <w14:reflection w14:blurRad="6350" w14:stA="55000" w14:stPos="0" w14:endA="300" w14:endPos="45500" w14:dist="0" w14:dir="5400000" w14:fadeDir="5400000" w14:sx="100000" w14:sy="-100000" w14:kx="0" w14:ky="0" w14:algn="bl"/>
+        </w:rPr>
+        <w:tab/>
+        <w:t>GARCÍA PONCE CARLOS ANTONIO</w:t>
+      </w:r>
+    </w:p>
+    <w:p>
+      <w:pPr>
+        <w:autoSpaceDE w:val="0"/>
+        <w:autoSpaceDN w:val="0"/>
+        <w:adjustRightInd w:val="0"/>
+        <w:spacing w:line="240" w:lineRule="auto"/>
+        <w:rPr>
+          <w:rFonts w:ascii="Copperplate Gothic Light" w:hAnsi="Copperplate Gothic Light"/>
+          <w:color w:val="000000"/>
+          <w:sz w:val="28"/>
+          <w:szCs w:val="24"/>
+          <w14:glow w14:rad="63500">
+            <w14:srgbClr w14:val="A5A5A5">
+              <w14:alpha w14:val="60000"/>
+            </w14:srgbClr>
+          </w14:glow>
+          <w14:shadow w14:blurRad="50800" w14:dist="38100" w14:dir="16200000" w14:sx="100000" w14:sy="100000" w14:kx="0" w14:ky="0" w14:algn="b">
+            <w14:srgbClr w14:val="000000">
+              <w14:alpha w14:val="60000"/>
+            </w14:srgbClr>
+          </w14:shadow>
+          <w14:reflection w14:blurRad="6350" w14:stA="55000" w14:stPos="0" w14:endA="300" w14:endPos="45500" w14:dist="0" w14:dir="5400000" w14:fadeDir="5400000" w14:sx="100000" w14:sy="-100000" w14:kx="0" w14:ky="0" w14:algn="bl"/>
+        </w:rPr>
+      </w:pPr>
+      <w:r>
+        <w:rPr>
+          <w:rFonts w:ascii="Copperplate Gothic Light" w:hAnsi="Copperplate Gothic Light"/>
+          <w:color w:val="000000"/>
+          <w:sz w:val="28"/>
+          <w:szCs w:val="24"/>
+          <w14:glow w14:rad="63500">
+            <w14:srgbClr w14:val="A5A5A5">
+              <w14:alpha w14:val="60000"/>
+            </w14:srgbClr>
+          </w14:glow>
+          <w14:shadow w14:blurRad="50800" w14:dist="38100" w14:dir="16200000" w14:sx="100000" w14:sy="100000" w14:kx="0" w14:ky="0" w14:algn="b">
+            <w14:srgbClr w14:val="000000">
+              <w14:alpha w14:val="60000"/>
+            </w14:srgbClr>
+          </w14:shadow>
+          <w14:reflection w14:blurRad="6350" w14:stA="55000" w14:stPos="0" w14:endA="300" w14:endPos="45500" w14:dist="0" w14:dir="5400000" w14:fadeDir="5400000" w14:sx="100000" w14:sy="-100000" w14:kx="0" w14:ky="0" w14:algn="bl"/>
+        </w:rPr>
+        <w:tab/>
+      </w:r>
+      <w:r>
+        <w:rPr>
+          <w:rFonts w:ascii="Copperplate Gothic Light" w:hAnsi="Copperplate Gothic Light"/>
+          <w:color w:val="000000"/>
+          <w:sz w:val="28"/>
+          <w:szCs w:val="24"/>
+          <w14:glow w14:rad="63500">
+            <w14:srgbClr w14:val="A5A5A5">
+              <w14:alpha w14:val="60000"/>
+            </w14:srgbClr>
+          </w14:glow>
+          <w14:shadow w14:blurRad="50800" w14:dist="38100" w14:dir="16200000" w14:sx="100000" w14:sy="100000" w14:kx="0" w14:ky="0" w14:algn="b">
+            <w14:srgbClr w14:val="000000">
+              <w14:alpha w14:val="60000"/>
+            </w14:srgbClr>
+          </w14:shadow>
+          <w14:reflection w14:blurRad="6350" w14:stA="55000" w14:stPos="0" w14:endA="300" w14:endPos="45500" w14:dist="0" w14:dir="5400000" w14:fadeDir="5400000" w14:sx="100000" w14:sy="-100000" w14:kx="0" w14:ky="0" w14:algn="bl"/>
+        </w:rPr>
+        <w:tab/>
+      </w:r>
+      <w:r>
+        <w:rPr>
+          <w:rFonts w:ascii="Copperplate Gothic Light" w:hAnsi="Copperplate Gothic Light"/>
+          <w:color w:val="000000"/>
+          <w:sz w:val="28"/>
+          <w:szCs w:val="24"/>
+          <w14:glow w14:rad="63500">
+            <w14:srgbClr w14:val="A5A5A5">
+              <w14:alpha w14:val="60000"/>
+            </w14:srgbClr>
+          </w14:glow>
+          <w14:shadow w14:blurRad="50800" w14:dist="38100" w14:dir="16200000" w14:sx="100000" w14:sy="100000" w14:kx="0" w14:ky="0" w14:algn="b">
+            <w14:srgbClr w14:val="000000">
+              <w14:alpha w14:val="60000"/>
+            </w14:srgbClr>
+          </w14:shadow>
+          <w14:reflection w14:blurRad="6350" w14:stA="55000" w14:stPos="0" w14:endA="300" w14:endPos="45500" w14:dist="0" w14:dir="5400000" w14:fadeDir="5400000" w14:sx="100000" w14:sy="-100000" w14:kx="0" w14:ky="0" w14:algn="bl"/>
+        </w:rPr>
+        <w:tab/>
+        <w:t>MARCIAL ORTIZ PEDRO SINUHE</w:t>
+      </w:r>
+    </w:p>
+    <w:p>
+      <w:pPr>
+        <w:autoSpaceDE w:val="0"/>
+        <w:autoSpaceDN w:val="0"/>
+        <w:adjustRightInd w:val="0"/>
+        <w:spacing w:line="240" w:lineRule="auto"/>
+        <w:rPr>
+          <w:rFonts w:ascii="Copperplate Gothic Light" w:hAnsi="Copperplate Gothic Light"/>
+          <w:color w:val="000000"/>
+          <w:sz w:val="28"/>
+          <w:szCs w:val="24"/>
+          <w14:glow w14:rad="63500">
+            <w14:srgbClr w14:val="A5A5A5">
+              <w14:alpha w14:val="60000"/>
+            </w14:srgbClr>
+          </w14:glow>
+          <w14:shadow w14:blurRad="50800" w14:dist="38100" w14:dir="16200000" w14:sx="100000" w14:sy="100000" w14:kx="0" w14:ky="0" w14:algn="b">
+            <w14:srgbClr w14:val="000000">
+              <w14:alpha w14:val="60000"/>
+            </w14:srgbClr>
+          </w14:shadow>
+          <w14:reflection w14:blurRad="6350" w14:stA="55000" w14:stPos="0" w14:endA="300" w14:endPos="45500" w14:dist="0" w14:dir="5400000" w14:fadeDir="5400000" w14:sx="100000" w14:sy="-100000" w14:kx="0" w14:ky="0" w14:algn="bl"/>
+        </w:rPr>
+      </w:pPr>
+      <w:r>
+        <w:rPr>
+          <w:rFonts w:ascii="Copperplate Gothic Light" w:hAnsi="Copperplate Gothic Light"/>
+          <w:color w:val="000000"/>
+          <w:sz w:val="28"/>
+          <w:szCs w:val="24"/>
+          <w14:glow w14:rad="63500">
+            <w14:srgbClr w14:val="A5A5A5">
+              <w14:alpha w14:val="60000"/>
+            </w14:srgbClr>
+          </w14:glow>
+          <w14:shadow w14:blurRad="50800" w14:dist="38100" w14:dir="16200000" w14:sx="100000" w14:sy="100000" w14:kx="0" w14:ky="0" w14:algn="b">
+            <w14:srgbClr w14:val="000000">
+              <w14:alpha w14:val="60000"/>
+            </w14:srgbClr>
+          </w14:shadow>
+          <w14:reflection w14:blurRad="6350" w14:stA="55000" w14:stPos="0" w14:endA="300" w14:endPos="45500" w14:dist="0" w14:dir="5400000" w14:fadeDir="5400000" w14:sx="100000" w14:sy="-100000" w14:kx="0" w14:ky="0" w14:algn="bl"/>
+        </w:rPr>
+        <w:tab/>
+      </w:r>
+      <w:r>
+        <w:rPr>
+          <w:rFonts w:ascii="Copperplate Gothic Light" w:hAnsi="Copperplate Gothic Light"/>
+          <w:color w:val="000000"/>
+          <w:sz w:val="28"/>
+          <w:szCs w:val="24"/>
+          <w14:glow w14:rad="63500">
+            <w14:srgbClr w14:val="A5A5A5">
+              <w14:alpha w14:val="60000"/>
+            </w14:srgbClr>
+          </w14:glow>
+          <w14:shadow w14:blurRad="50800" w14:dist="38100" w14:dir="16200000" w14:sx="100000" w14:sy="100000" w14:kx="0" w14:ky="0" w14:algn="b">
+            <w14:srgbClr w14:val="000000">
+              <w14:alpha w14:val="60000"/>
+            </w14:srgbClr>
+          </w14:shadow>
+          <w14:reflection w14:blurRad="6350" w14:stA="55000" w14:stPos="0" w14:endA="300" w14:endPos="45500" w14:dist="0" w14:dir="5400000" w14:fadeDir="5400000" w14:sx="100000" w14:sy="-100000" w14:kx="0" w14:ky="0" w14:algn="bl"/>
+        </w:rPr>
+        <w:tab/>
+      </w:r>
+      <w:r>
+        <w:rPr>
+          <w:rFonts w:ascii="Copperplate Gothic Light" w:hAnsi="Copperplate Gothic Light"/>
+          <w:color w:val="000000"/>
+          <w:sz w:val="28"/>
+          <w:szCs w:val="24"/>
+          <w14:glow w14:rad="63500">
+            <w14:srgbClr w14:val="A5A5A5">
+              <w14:alpha w14:val="60000"/>
+            </w14:srgbClr>
+          </w14:glow>
+          <w14:shadow w14:blurRad="50800" w14:dist="38100" w14:dir="16200000" w14:sx="100000" w14:sy="100000" w14:kx="0" w14:ky="0" w14:algn="b">
+            <w14:srgbClr w14:val="000000">
+              <w14:alpha w14:val="60000"/>
+            </w14:srgbClr>
+          </w14:shadow>
+          <w14:reflection w14:blurRad="6350" w14:stA="55000" w14:stPos="0" w14:endA="300" w14:endPos="45500" w14:dist="0" w14:dir="5400000" w14:fadeDir="5400000" w14:sx="100000" w14:sy="-100000" w14:kx="0" w14:ky="0" w14:algn="bl"/>
+        </w:rPr>
+        <w:tab/>
+        <w:t>MENDOZA GAMINO XIMENA ROTCEH</w:t>
+      </w:r>
+    </w:p>
+    <w:p>
+      <w:pPr>
+        <w:autoSpaceDE w:val="0"/>
+        <w:autoSpaceDN w:val="0"/>
+        <w:adjustRightInd w:val="0"/>
+        <w:spacing w:line="240" w:lineRule="auto"/>
+        <w:rPr>
+          <w:rFonts w:ascii="Copperplate Gothic Light" w:hAnsi="Copperplate Gothic Light"/>
+          <w:color w:val="000000"/>
+          <w:sz w:val="28"/>
+          <w:szCs w:val="24"/>
+          <w14:glow w14:rad="63500">
+            <w14:srgbClr w14:val="A5A5A5">
+              <w14:alpha w14:val="60000"/>
+            </w14:srgbClr>
+          </w14:glow>
+          <w14:shadow w14:blurRad="50800" w14:dist="38100" w14:dir="16200000" w14:sx="100000" w14:sy="100000" w14:kx="0" w14:ky="0" w14:algn="b">
+            <w14:srgbClr w14:val="000000">
+              <w14:alpha w14:val="60000"/>
+            </w14:srgbClr>
+          </w14:shadow>
+          <w14:reflection w14:blurRad="6350" w14:stA="55000" w14:stPos="0" w14:endA="300" w14:endPos="45500" w14:dist="0" w14:dir="5400000" w14:fadeDir="5400000" w14:sx="100000" w14:sy="-100000" w14:kx="0" w14:ky="0" w14:algn="bl"/>
+        </w:rPr>
+      </w:pPr>
+      <w:r>
+        <w:rPr>
+          <w:rFonts w:ascii="Copperplate Gothic Light" w:hAnsi="Copperplate Gothic Light"/>
+          <w:color w:val="000000"/>
+          <w:sz w:val="28"/>
+          <w:szCs w:val="24"/>
+          <w14:glow w14:rad="63500">
+            <w14:srgbClr w14:val="A5A5A5">
+              <w14:alpha w14:val="60000"/>
+            </w14:srgbClr>
+          </w14:glow>
+          <w14:shadow w14:blurRad="50800" w14:dist="38100" w14:dir="16200000" w14:sx="100000" w14:sy="100000" w14:kx="0" w14:ky="0" w14:algn="b">
+            <w14:srgbClr w14:val="000000">
+              <w14:alpha w14:val="60000"/>
+            </w14:srgbClr>
+          </w14:shadow>
+          <w14:reflection w14:blurRad="6350" w14:stA="55000" w14:stPos="0" w14:endA="300" w14:endPos="45500" w14:dist="0" w14:dir="5400000" w14:fadeDir="5400000" w14:sx="100000" w14:sy="-100000" w14:kx="0" w14:ky="0" w14:algn="bl"/>
+        </w:rPr>
+        <w:tab/>
+      </w:r>
+      <w:r>
+        <w:rPr>
+          <w:rFonts w:ascii="Copperplate Gothic Light" w:hAnsi="Copperplate Gothic Light"/>
+          <w:color w:val="000000"/>
+          <w:sz w:val="28"/>
+          <w:szCs w:val="24"/>
+          <w14:glow w14:rad="63500">
+            <w14:srgbClr w14:val="A5A5A5">
+              <w14:alpha w14:val="60000"/>
+            </w14:srgbClr>
+          </w14:glow>
+          <w14:shadow w14:blurRad="50800" w14:dist="38100" w14:dir="16200000" w14:sx="100000" w14:sy="100000" w14:kx="0" w14:ky="0" w14:algn="b">
+            <w14:srgbClr w14:val="000000">
+              <w14:alpha w14:val="60000"/>
+            </w14:srgbClr>
+          </w14:shadow>
+          <w14:reflection w14:blurRad="6350" w14:stA="55000" w14:stPos="0" w14:endA="300" w14:endPos="45500" w14:dist="0" w14:dir="5400000" w14:fadeDir="5400000" w14:sx="100000" w14:sy="-100000" w14:kx="0" w14:ky="0" w14:algn="bl"/>
+        </w:rPr>
+        <w:tab/>
+      </w:r>
+      <w:r>
+        <w:rPr>
+          <w:rFonts w:ascii="Copperplate Gothic Light" w:hAnsi="Copperplate Gothic Light"/>
+          <w:color w:val="000000"/>
+          <w:sz w:val="28"/>
+          <w:szCs w:val="24"/>
+          <w14:glow w14:rad="63500">
+            <w14:srgbClr w14:val="A5A5A5">
+              <w14:alpha w14:val="60000"/>
+            </w14:srgbClr>
+          </w14:glow>
+          <w14:shadow w14:blurRad="50800" w14:dist="38100" w14:dir="16200000" w14:sx="100000" w14:sy="100000" w14:kx="0" w14:ky="0" w14:algn="b">
+            <w14:srgbClr w14:val="000000">
+              <w14:alpha w14:val="60000"/>
+            </w14:srgbClr>
+          </w14:shadow>
+          <w14:reflection w14:blurRad="6350" w14:stA="55000" w14:stPos="0" w14:endA="300" w14:endPos="45500" w14:dist="0" w14:dir="5400000" w14:fadeDir="5400000" w14:sx="100000" w14:sy="-100000" w14:kx="0" w14:ky="0" w14:algn="bl"/>
+        </w:rPr>
+        <w:tab/>
+        <w:t>REYES QUIJANO RAYMUNDO ULISES</w:t>
+      </w:r>
+    </w:p>
+    <w:p>
+      <w:pPr>
+        <w:autoSpaceDE w:val="0"/>
+        <w:autoSpaceDN w:val="0"/>
+        <w:adjustRightInd w:val="0"/>
+        <w:spacing w:line="240" w:lineRule="auto"/>
+        <w:rPr>
+          <w:rFonts w:ascii="Copperplate Gothic Light" w:hAnsi="Copperplate Gothic Light"/>
+          <w:color w:val="000000"/>
+          <w:sz w:val="28"/>
+          <w:szCs w:val="24"/>
+          <w14:glow w14:rad="63500">
+            <w14:srgbClr w14:val="A5A5A5">
+              <w14:alpha w14:val="60000"/>
+            </w14:srgbClr>
+          </w14:glow>
+          <w14:shadow w14:blurRad="50800" w14:dist="38100" w14:dir="16200000" w14:sx="100000" w14:sy="100000" w14:kx="0" w14:ky="0" w14:algn="b">
+            <w14:srgbClr w14:val="000000">
+              <w14:alpha w14:val="60000"/>
+            </w14:srgbClr>
+          </w14:shadow>
+          <w14:reflection w14:blurRad="6350" w14:stA="55000" w14:stPos="0" w14:endA="300" w14:endPos="45500" w14:dist="0" w14:dir="5400000" w14:fadeDir="5400000" w14:sx="100000" w14:sy="-100000" w14:kx="0" w14:ky="0" w14:algn="bl"/>
+        </w:rPr>
+      </w:pPr>
+      <w:r>
+        <w:rPr>
+          <w:rFonts w:ascii="Copperplate Gothic Light" w:hAnsi="Copperplate Gothic Light"/>
+          <w:color w:val="000000"/>
+          <w:sz w:val="28"/>
+          <w:szCs w:val="24"/>
+          <w14:glow w14:rad="63500">
+            <w14:srgbClr w14:val="A5A5A5">
+              <w14:alpha w14:val="60000"/>
+            </w14:srgbClr>
+          </w14:glow>
+          <w14:shadow w14:blurRad="50800" w14:dist="38100" w14:dir="16200000" w14:sx="100000" w14:sy="100000" w14:kx="0" w14:ky="0" w14:algn="b">
+            <w14:srgbClr w14:val="000000">
+              <w14:alpha w14:val="60000"/>
+            </w14:srgbClr>
+          </w14:shadow>
+          <w14:reflection w14:blurRad="6350" w14:stA="55000" w14:stPos="0" w14:endA="300" w14:endPos="45500" w14:dist="0" w14:dir="5400000" w14:fadeDir="5400000" w14:sx="100000" w14:sy="-100000" w14:kx="0" w14:ky="0" w14:algn="bl"/>
+        </w:rPr>
+        <w:tab/>
+      </w:r>
+      <w:r>
+        <w:rPr>
+          <w:rFonts w:ascii="Copperplate Gothic Light" w:hAnsi="Copperplate Gothic Light"/>
+          <w:color w:val="000000"/>
+          <w:sz w:val="28"/>
+          <w:szCs w:val="24"/>
+          <w14:glow w14:rad="63500">
+            <w14:srgbClr w14:val="A5A5A5">
+              <w14:alpha w14:val="60000"/>
+            </w14:srgbClr>
+          </w14:glow>
+          <w14:shadow w14:blurRad="50800" w14:dist="38100" w14:dir="16200000" w14:sx="100000" w14:sy="100000" w14:kx="0" w14:ky="0" w14:algn="b">
+            <w14:srgbClr w14:val="000000">
+              <w14:alpha w14:val="60000"/>
+            </w14:srgbClr>
+          </w14:shadow>
+          <w14:reflection w14:blurRad="6350" w14:stA="55000" w14:stPos="0" w14:endA="300" w14:endPos="45500" w14:dist="0" w14:dir="5400000" w14:fadeDir="5400000" w14:sx="100000" w14:sy="-100000" w14:kx="0" w14:ky="0" w14:algn="bl"/>
+        </w:rPr>
+        <w:tab/>
+      </w:r>
+      <w:r>
+        <w:rPr>
+          <w:rFonts w:ascii="Copperplate Gothic Light" w:hAnsi="Copperplate Gothic Light"/>
+          <w:color w:val="000000"/>
+          <w:sz w:val="28"/>
+          <w:szCs w:val="24"/>
+          <w14:glow w14:rad="63500">
+            <w14:srgbClr w14:val="A5A5A5">
+              <w14:alpha w14:val="60000"/>
+            </w14:srgbClr>
+          </w14:glow>
+          <w14:shadow w14:blurRad="50800" w14:dist="38100" w14:dir="16200000" w14:sx="100000" w14:sy="100000" w14:kx="0" w14:ky="0" w14:algn="b">
+            <w14:srgbClr w14:val="000000">
+              <w14:alpha w14:val="60000"/>
+            </w14:srgbClr>
+          </w14:shadow>
+          <w14:reflection w14:blurRad="6350" w14:stA="55000" w14:stPos="0" w14:endA="300" w14:endPos="45500" w14:dist="0" w14:dir="5400000" w14:fadeDir="5400000" w14:sx="100000" w14:sy="-100000" w14:kx="0" w14:ky="0" w14:algn="bl"/>
+        </w:rPr>
+        <w:tab/>
+        <w:t>RUÍZ MÁRQUEZ ABRAHAM</w:t>
+      </w:r>
+    </w:p>
+    <w:p>
+      <w:pPr>
+        <w:autoSpaceDE w:val="0"/>
+        <w:autoSpaceDN w:val="0"/>
+        <w:adjustRightInd w:val="0"/>
+        <w:spacing w:line="480" w:lineRule="auto"/>
+        <w:rPr>
+          <w:rFonts w:ascii="Copperplate Gothic Light" w:hAnsi="Copperplate Gothic Light"/>
+          <w:color w:val="000000"/>
+          <w:sz w:val="32"/>
+          <w:szCs w:val="28"/>
+          <w14:glow w14:rad="101600">
+            <w14:srgbClr w14:val="2D9DFF">
+              <w14:alpha w14:val="60000"/>
+            </w14:srgbClr>
+          </w14:glow>
+          <w14:shadow w14:blurRad="50800" w14:dist="38100" w14:dir="16200000" w14:sx="100000" w14:sy="100000" w14:kx="0" w14:ky="0" w14:algn="b">
+            <w14:srgbClr w14:val="000000">
+              <w14:alpha w14:val="60000"/>
+            </w14:srgbClr>
+          </w14:shadow>
+          <w14:reflection w14:blurRad="6350" w14:stA="55000" w14:stPos="0" w14:endA="300" w14:endPos="45500" w14:dist="0" w14:dir="5400000" w14:fadeDir="5400000" w14:sx="100000" w14:sy="-100000" w14:kx="0" w14:ky="0" w14:algn="bl"/>
+        </w:rPr>
+      </w:pPr>
+      <w:r>
+        <w:rPr>
+          <w:rFonts w:ascii="Copperplate Gothic Light" w:hAnsi="Copperplate Gothic Light"/>
+          <w:color w:val="000000"/>
+          <w:sz w:val="32"/>
+          <w:szCs w:val="28"/>
+          <w14:glow w14:rad="63500">
+            <w14:srgbClr w14:val="FF7000">
+              <w14:alpha w14:val="60000"/>
+            </w14:srgbClr>
+          </w14:glow>
+          <w14:shadow w14:blurRad="50800" w14:dist="38100" w14:dir="16200000" w14:sx="100000" w14:sy="100000" w14:kx="0" w14:ky="0" w14:algn="b">
+            <w14:srgbClr w14:val="000000">
+              <w14:alpha w14:val="60000"/>
+            </w14:srgbClr>
+          </w14:shadow>
+          <w14:reflection w14:blurRad="6350" w14:stA="55000" w14:stPos="0" w14:endA="300" w14:endPos="45500" w14:dist="0" w14:dir="5400000" w14:fadeDir="5400000" w14:sx="100000" w14:sy="-100000" w14:kx="0" w14:ky="0" w14:algn="bl"/>
+        </w:rPr>
+        <w:t xml:space="preserve">Ciclo:         </w:t>
+      </w:r>
+      <w:r>
+        <w:rPr>
+          <w:rFonts w:ascii="Copperplate Gothic Light" w:hAnsi="Copperplate Gothic Light"/>
+          <w:color w:val="000000"/>
+          <w:sz w:val="32"/>
+          <w:szCs w:val="28"/>
+          <w14:glow w14:rad="101600">
+            <w14:srgbClr w14:val="2D9DFF">
+              <w14:alpha w14:val="60000"/>
+            </w14:srgbClr>
+          </w14:glow>
+          <w14:shadow w14:blurRad="50800" w14:dist="38100" w14:dir="16200000" w14:sx="100000" w14:sy="100000" w14:kx="0" w14:ky="0" w14:algn="b">
+            <w14:srgbClr w14:val="000000">
+              <w14:alpha w14:val="60000"/>
+            </w14:srgbClr>
+          </w14:shadow>
+          <w14:reflection w14:blurRad="6350" w14:stA="55000" w14:stPos="0" w14:endA="300" w14:endPos="45500" w14:dist="0" w14:dir="5400000" w14:fadeDir="5400000" w14:sx="100000" w14:sy="-100000" w14:kx="0" w14:ky="0" w14:algn="bl"/>
+        </w:rPr>
+        <w:t>2020/1</w:t>
+      </w:r>
+    </w:p>
+    <w:p>
+      <w:pPr>
+        <w:autoSpaceDE w:val="0"/>
+        <w:autoSpaceDN w:val="0"/>
+        <w:adjustRightInd w:val="0"/>
+        <w:spacing w:line="480" w:lineRule="auto"/>
+        <w:rPr>
+          <w:rFonts w:ascii="Copperplate Gothic Light" w:hAnsi="Copperplate Gothic Light"/>
+          <w:color w:val="000000"/>
+          <w:sz w:val="32"/>
+          <w:szCs w:val="28"/>
+          <w14:shadow w14:blurRad="50800" w14:dist="38100" w14:dir="16200000" w14:sx="100000" w14:sy="100000" w14:kx="0" w14:ky="0" w14:algn="b">
+            <w14:srgbClr w14:val="000000">
+              <w14:alpha w14:val="60000"/>
+            </w14:srgbClr>
+          </w14:shadow>
+          <w14:reflection w14:blurRad="6350" w14:stA="55000" w14:stPos="0" w14:endA="300" w14:endPos="45500" w14:dist="0" w14:dir="5400000" w14:fadeDir="5400000" w14:sx="100000" w14:sy="-100000" w14:kx="0" w14:ky="0" w14:algn="bl"/>
+        </w:rPr>
+      </w:pPr>
+      <w:r>
+        <w:rPr>
+          <w:noProof/>
+          <w:color w:val="000000"/>
+          <w:sz w:val="24"/>
+          <w:szCs w:val="24"/>
+        </w:rPr>
+        <mc:AlternateContent>
+          <mc:Choice Requires="wps">
+            <w:drawing>
+              <wp:anchor distT="0" distB="0" distL="114300" distR="114300" simplePos="0" relativeHeight="251659264" behindDoc="0" locked="0" layoutInCell="1" allowOverlap="1" wp14:anchorId="4E520273" wp14:editId="3B34C3C7">
+                <wp:simplePos x="0" y="0"/>
+                <wp:positionH relativeFrom="column">
+                  <wp:posOffset>4002405</wp:posOffset>
+                </wp:positionH>
+                <wp:positionV relativeFrom="paragraph">
+                  <wp:posOffset>1353185</wp:posOffset>
+                </wp:positionV>
+                <wp:extent cx="2094230" cy="368300"/>
+                <wp:effectExtent l="0" t="0" r="1270" b="0"/>
+                <wp:wrapSquare wrapText="bothSides"/>
+                <wp:docPr id="1" name="4 Cuadro de texto"/>
+                <wp:cNvGraphicFramePr/>
+                <a:graphic xmlns:a="http://schemas.openxmlformats.org/drawingml/2006/main">
+                  <a:graphicData uri="http://schemas.microsoft.com/office/word/2010/wordprocessingShape">
+                    <wps:wsp>
+                      <wps:cNvSpPr txBox="1"/>
+                      <wps:spPr>
+                        <a:xfrm>
+                          <a:off x="0" y="0"/>
+                          <a:ext cx="2094230" cy="368300"/>
+                        </a:xfrm>
+                        <a:prstGeom prst="rect">
+                          <a:avLst/>
+                        </a:prstGeom>
+                        <a:solidFill>
+                          <a:sysClr val="window" lastClr="FFFFFF"/>
+                        </a:solidFill>
+                        <a:ln w="6350">
+                          <a:noFill/>
+                        </a:ln>
+                        <a:effectLst/>
+                      </wps:spPr>
+                      <wps:txbx>
+                        <w:txbxContent>
+                          <w:p>
+                            <w:pPr>
+                              <w:rPr>
+                                <w14:glow w14:rad="101600">
+                                  <w14:srgbClr w14:val="FFF000">
+                                    <w14:alpha w14:val="60000"/>
+                                  </w14:srgbClr>
+                                </w14:glow>
+                              </w:rPr>
+                            </w:pPr>
+                            <w:r>
+                              <w:rPr>
+                                <w:rFonts w:ascii="Copperplate Gothic Light" w:hAnsi="Copperplate Gothic Light"/>
+                                <w:sz w:val="28"/>
+                                <w:szCs w:val="28"/>
+                                <w14:glow w14:rad="101600">
+                                  <w14:srgbClr w14:val="FFF000">
+                                    <w14:alpha w14:val="60000"/>
+                                  </w14:srgbClr>
+                                </w14:glow>
+                                <w14:shadow w14:blurRad="50800" w14:dist="38100" w14:dir="16200000" w14:sx="100000" w14:sy="100000" w14:kx="0" w14:ky="0" w14:algn="b">
+                                  <w14:srgbClr w14:val="000000">
+                                    <w14:alpha w14:val="60000"/>
+                                  </w14:srgbClr>
+                                </w14:shadow>
+                                <w14:reflection w14:blurRad="6350" w14:stA="55000" w14:stPos="0" w14:endA="300" w14:endPos="45500" w14:dist="0" w14:dir="5400000" w14:fadeDir="5400000" w14:sx="100000" w14:sy="-100000" w14:kx="0" w14:ky="0" w14:algn="bl"/>
+                              </w:rPr>
+                              <w:t>Secuencia: 3NM60</w:t>
+                            </w:r>
+                          </w:p>
+                        </w:txbxContent>
+                      </wps:txbx>
+                      <wps:bodyPr rot="0" spcFirstLastPara="0" vertOverflow="overflow" horzOverflow="overflow" vert="horz" wrap="square" lIns="91440" tIns="45720" rIns="91440" bIns="45720" numCol="1" spcCol="0" rtlCol="0" fromWordArt="0" anchor="t" anchorCtr="0" forceAA="0" compatLnSpc="1">
+                        <a:prstTxWarp prst="textNoShape">
+                          <a:avLst/>
+                        </a:prstTxWarp>
+                        <a:noAutofit/>
+                      </wps:bodyPr>
+                    </wps:wsp>
+                  </a:graphicData>
+                </a:graphic>
+                <wp14:sizeRelH relativeFrom="margin">
+                  <wp14:pctWidth>0</wp14:pctWidth>
+                </wp14:sizeRelH>
+                <wp14:sizeRelV relativeFrom="margin">
+                  <wp14:pctHeight>0</wp14:pctHeight>
+                </wp14:sizeRelV>
+              </wp:anchor>
+            </w:drawing>
+          </mc:Choice>
+          <mc:Fallback>
+            <w:pict>
+              <v:shapetype w14:anchorId="4E520273" id="_x0000_t202" coordsize="21600,21600" o:spt="202" path="m,l,21600r21600,l21600,xe">
+                <v:stroke joinstyle="miter"/>
+                <v:path gradientshapeok="t" o:connecttype="rect"/>
+              </v:shapetype>
+              <v:shape id="4 Cuadro de texto" o:spid="_x0000_s1026" type="#_x0000_t202" style="position:absolute;margin-left:315.15pt;margin-top:106.55pt;width:164.9pt;height:29pt;z-index:251659264;visibility:visible;mso-wrap-style:square;mso-width-percent:0;mso-height-percent:0;mso-wrap-distance-left:9pt;mso-wrap-distance-top:0;mso-wrap-distance-right:9pt;mso-wrap-distance-bottom:0;mso-position-horizontal:absolute;mso-position-horizontal-relative:text;mso-position-vertical:absolute;mso-position-vertical-relative:text;mso-width-percent:0;mso-height-percent:0;mso-width-relative:margin;mso-height-relative:margin;v-text-anchor:top" o:gfxdata="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" fillcolor="window" stroked="f" strokeweight=".5pt">
+                <v:textbox>
+                  <w:txbxContent>
+                    <w:p>
+                      <w:pPr>
+                        <w:rPr>
+                          <w14:glow w14:rad="101600">
+                            <w14:srgbClr w14:val="FFF000">
+                              <w14:alpha w14:val="60000"/>
+                            </w14:srgbClr>
+                          </w14:glow>
+                        </w:rPr>
+                      </w:pPr>
+                      <w:r>
+                        <w:rPr>
+                          <w:rFonts w:ascii="Copperplate Gothic Light" w:hAnsi="Copperplate Gothic Light"/>
+                          <w:sz w:val="28"/>
+                          <w:szCs w:val="28"/>
+                          <w14:glow w14:rad="101600">
+                            <w14:srgbClr w14:val="FFF000">
+                              <w14:alpha w14:val="60000"/>
+                            </w14:srgbClr>
+                          </w14:glow>
+                          <w14:shadow w14:blurRad="50800" w14:dist="38100" w14:dir="16200000" w14:sx="100000" w14:sy="100000" w14:kx="0" w14:ky="0" w14:algn="b">
+                            <w14:srgbClr w14:val="000000">
+                              <w14:alpha w14:val="60000"/>
+                            </w14:srgbClr>
+                          </w14:shadow>
+                          <w14:reflection w14:blurRad="6350" w14:stA="55000" w14:stPos="0" w14:endA="300" w14:endPos="45500" w14:dist="0" w14:dir="5400000" w14:fadeDir="5400000" w14:sx="100000" w14:sy="-100000" w14:kx="0" w14:ky="0" w14:algn="bl"/>
+                        </w:rPr>
+                        <w:t>Secuencia: 3NM60</w:t>
+                      </w:r>
+                    </w:p>
+                  </w:txbxContent>
+                </v:textbox>
+                <w10:wrap type="square"/>
+              </v:shape>
+            </w:pict>
+          </mc:Fallback>
+        </mc:AlternateContent>
+      </w:r>
+      <w:r>
+        <w:rPr>
+          <w:rFonts w:ascii="Copperplate Gothic Light" w:hAnsi="Copperplate Gothic Light"/>
+          <w:noProof/>
+          <w:color w:val="000000"/>
+          <w:sz w:val="32"/>
+          <w:szCs w:val="28"/>
+          <w14:glow w14:rad="63500">
+            <w14:srgbClr w14:val="FF7000">
+              <w14:alpha w14:val="60000"/>
+            </w14:srgbClr>
+          </w14:glow>
+          <w14:shadow w14:blurRad="50800" w14:dist="38100" w14:dir="16200000" w14:sx="100000" w14:sy="100000" w14:kx="0" w14:ky="0" w14:algn="b">
+            <w14:srgbClr w14:val="000000">
+              <w14:alpha w14:val="60000"/>
+            </w14:srgbClr>
+          </w14:shadow>
+          <w14:reflection w14:blurRad="6350" w14:stA="55000" w14:stPos="0" w14:endA="300" w14:endPos="45500" w14:dist="0" w14:dir="5400000" w14:fadeDir="5400000" w14:sx="100000" w14:sy="-100000" w14:kx="0" w14:ky="0" w14:algn="bl"/>
+        </w:rPr>
+        <w:t>Profeso</w:t>
+      </w:r>
+      <w:r>
+        <w:rPr>
+          <w:rFonts w:ascii="Copperplate Gothic Light" w:hAnsi="Copperplate Gothic Light"/>
+          <w:color w:val="000000"/>
+          <w:sz w:val="32"/>
+          <w:szCs w:val="28"/>
+          <w14:glow w14:rad="63500">
+            <w14:srgbClr w14:val="FF7000">
+              <w14:alpha w14:val="60000"/>
+            </w14:srgbClr>
+          </w14:glow>
+          <w14:shadow w14:blurRad="50800" w14:dist="38100" w14:dir="16200000" w14:sx="100000" w14:sy="100000" w14:kx="0" w14:ky="0" w14:algn="b">
+            <w14:srgbClr w14:val="000000">
+              <w14:alpha w14:val="60000"/>
+            </w14:srgbClr>
+          </w14:shadow>
+          <w14:reflection w14:blurRad="6350" w14:stA="55000" w14:stPos="0" w14:endA="300" w14:endPos="45500" w14:dist="0" w14:dir="5400000" w14:fadeDir="5400000" w14:sx="100000" w14:sy="-100000" w14:kx="0" w14:ky="0" w14:algn="bl"/>
+        </w:rPr>
+        <w:t xml:space="preserve">r: </w:t>
+      </w:r>
+      <w:r>
+        <w:rPr>
+          <w:rFonts w:ascii="Copperplate Gothic Light" w:hAnsi="Copperplate Gothic Light"/>
+          <w:color w:val="000000"/>
+          <w:sz w:val="32"/>
+          <w:szCs w:val="28"/>
+          <w14:glow w14:rad="101600">
+            <w14:srgbClr w14:val="68D321">
+              <w14:alpha w14:val="60000"/>
+            </w14:srgbClr>
+          </w14:glow>
+          <w14:shadow w14:blurRad="50800" w14:dist="38100" w14:dir="16200000" w14:sx="100000" w14:sy="100000" w14:kx="0" w14:ky="0" w14:algn="b">
+            <w14:srgbClr w14:val="000000">
+              <w14:alpha w14:val="60000"/>
+            </w14:srgbClr>
+          </w14:shadow>
+          <w14:reflection w14:blurRad="6350" w14:stA="55000" w14:stPos="0" w14:endA="300" w14:endPos="45500" w14:dist="0" w14:dir="5400000" w14:fadeDir="5400000" w14:sx="100000" w14:sy="-100000" w14:kx="0" w14:ky="0" w14:algn="bl"/>
+        </w:rPr>
+        <w:t>Sandoval Gonzalez Victor L.</w:t>
+      </w:r>
+    </w:p>
+    <w:p>
+      <w:pPr>
+        <w:sectPr>
+          <w:pgSz w:w="12240" w:h="15840"/>
+          <w:pgMar w:top="1418" w:right="1701" w:bottom="709" w:left="1701" w:header="709" w:footer="709" w:gutter="0"/>
+          <w:cols w:space="708"/>
+          <w:docGrid w:linePitch="360"/>
+        </w:sectPr>
+      </w:pPr>
+    </w:p>
     <w:tbl>
       <w:tblPr>
         <w:tblStyle w:val="Tablaconcuadrcula"/>
@@ -30,6 +1387,8 @@
                 <w:lang w:val="es-ES" w:eastAsia="es-MX"/>
               </w:rPr>
             </w:pPr>
+            <w:bookmarkStart w:id="0" w:name="_GoBack"/>
+            <w:bookmarkEnd w:id="0"/>
             <w:r>
               <w:rPr>
                 <w:rFonts w:ascii="Berlin Sans FB" w:hAnsi="Berlin Sans FB"/>
@@ -37,6 +1396,7 @@
                 <w:szCs w:val="36"/>
                 <w:lang w:val="es-ES" w:eastAsia="es-MX"/>
               </w:rPr>
+              <w:lastRenderedPageBreak/>
               <w:t>Low Orbit Ion Cannon</w:t>
             </w:r>
           </w:p>
@@ -71,14 +1431,13 @@
                 <w:shd w:val="clear" w:color="auto" w:fill="FFFFFF"/>
               </w:rPr>
             </w:pPr>
-            <w:bookmarkStart w:id="0" w:name="_GoBack" w:colFirst="1" w:colLast="1"/>
             <w:r>
               <w:rPr>
                 <w:shd w:val="clear" w:color="auto" w:fill="FFFFFF"/>
               </w:rPr>
               <w:t>Low Orbit Ion Cannon (abreviado LOIC) es una aplicación diseñada para realizar un ataque de </w:t>
             </w:r>
-            <w:hyperlink r:id="rId5" w:tooltip="Denegación de servicio" w:history="1">
+            <w:hyperlink r:id="rId7" w:tooltip="Denegación de servicio" w:history="1">
               <w:r>
                 <w:rPr>
                   <w:rStyle w:val="Hipervnculo"/>
@@ -98,7 +1457,7 @@
               </w:rPr>
               <w:t> durante el proyecto </w:t>
             </w:r>
-            <w:hyperlink r:id="rId6" w:tooltip="Chanology" w:history="1">
+            <w:hyperlink r:id="rId8" w:tooltip="Chanology" w:history="1">
               <w:r>
                 <w:rPr>
                   <w:rStyle w:val="Hipervnculo"/>
@@ -142,7 +1501,7 @@
               </w:rPr>
               <w:t>usando el lenguaje de programación </w:t>
             </w:r>
-            <w:hyperlink r:id="rId7" w:tooltip="C Sharp" w:history="1">
+            <w:hyperlink r:id="rId9" w:tooltip="C Sharp" w:history="1">
               <w:r>
                 <w:rPr>
                   <w:rStyle w:val="Hipervnculo"/>
@@ -162,7 +1521,7 @@
               </w:rPr>
               <w:t> (Existe también un fork en </w:t>
             </w:r>
-            <w:hyperlink r:id="rId8" w:tooltip="C++" w:history="1">
+            <w:hyperlink r:id="rId10" w:tooltip="C++" w:history="1">
               <w:r>
                 <w:rPr>
                   <w:rStyle w:val="Hipervnculo"/>
@@ -182,7 +1541,7 @@
               </w:rPr>
               <w:t> y </w:t>
             </w:r>
-            <w:hyperlink r:id="rId9" w:tooltip="Qt (biblioteca)" w:history="1">
+            <w:hyperlink r:id="rId11" w:tooltip="Qt (biblioteca)" w:history="1">
               <w:r>
                 <w:rPr>
                   <w:rStyle w:val="Hipervnculo"/>
@@ -202,7 +1561,7 @@
               </w:rPr>
               <w:t> llamado LOIQ). La aplicación realiza un </w:t>
             </w:r>
-            <w:hyperlink r:id="rId10" w:tooltip="Ataque de denegación de servicio" w:history="1">
+            <w:hyperlink r:id="rId12" w:tooltip="Ataque de denegación de servicio" w:history="1">
               <w:r>
                 <w:rPr>
                   <w:rStyle w:val="Hipervnculo"/>
@@ -222,7 +1581,7 @@
               </w:rPr>
               <w:t> del objetivo enviando una gran cantidad de paquetes </w:t>
             </w:r>
-            <w:hyperlink r:id="rId11" w:tooltip="Transmission Control Protocol" w:history="1">
+            <w:hyperlink r:id="rId13" w:tooltip="Transmission Control Protocol" w:history="1">
               <w:r>
                 <w:rPr>
                   <w:rStyle w:val="Hipervnculo"/>
@@ -242,7 +1601,7 @@
               </w:rPr>
               <w:t>, paquetes </w:t>
             </w:r>
-            <w:hyperlink r:id="rId12" w:tooltip="UDP" w:history="1">
+            <w:hyperlink r:id="rId14" w:tooltip="UDP" w:history="1">
               <w:r>
                 <w:rPr>
                   <w:rStyle w:val="Hipervnculo"/>
@@ -262,7 +1621,7 @@
               </w:rPr>
               <w:t> o peticiones </w:t>
             </w:r>
-            <w:hyperlink r:id="rId13" w:tooltip="HTTP" w:history="1">
+            <w:hyperlink r:id="rId15" w:tooltip="HTTP" w:history="1">
               <w:r>
                 <w:rPr>
                   <w:rStyle w:val="Hipervnculo"/>
@@ -362,7 +1721,7 @@
                       <w:lang w:eastAsia="es-MX"/>
                     </w:rPr>
                   </w:pPr>
-                  <w:hyperlink r:id="rId14" w:tooltip="Lenguaje de programación" w:history="1">
+                  <w:hyperlink r:id="rId16" w:tooltip="Lenguaje de programación" w:history="1">
                     <w:r>
                       <w:rPr>
                         <w:lang w:eastAsia="es-MX"/>
@@ -386,7 +1745,7 @@
                       <w:lang w:eastAsia="es-MX"/>
                     </w:rPr>
                   </w:pPr>
-                  <w:hyperlink r:id="rId15" w:tooltip="C Sharp" w:history="1">
+                  <w:hyperlink r:id="rId17" w:tooltip="C Sharp" w:history="1">
                     <w:r>
                       <w:rPr>
                         <w:lang w:eastAsia="es-MX"/>
@@ -400,7 +1759,7 @@
                     </w:rPr>
                     <w:t>, </w:t>
                   </w:r>
-                  <w:hyperlink r:id="rId16" w:tooltip="C++" w:history="1">
+                  <w:hyperlink r:id="rId18" w:tooltip="C++" w:history="1">
                     <w:r>
                       <w:rPr>
                         <w:lang w:eastAsia="es-MX"/>
@@ -429,7 +1788,7 @@
                       <w:lang w:eastAsia="es-MX"/>
                     </w:rPr>
                   </w:pPr>
-                  <w:hyperlink r:id="rId17" w:tooltip="Sistema operativo" w:history="1">
+                  <w:hyperlink r:id="rId19" w:tooltip="Sistema operativo" w:history="1">
                     <w:r>
                       <w:rPr>
                         <w:lang w:eastAsia="es-MX"/>
@@ -453,7 +1812,7 @@
                       <w:lang w:eastAsia="es-MX"/>
                     </w:rPr>
                   </w:pPr>
-                  <w:hyperlink r:id="rId18" w:tooltip="Microsoft Windows" w:history="1">
+                  <w:hyperlink r:id="rId20" w:tooltip="Microsoft Windows" w:history="1">
                     <w:r>
                       <w:rPr>
                         <w:lang w:eastAsia="es-MX"/>
@@ -467,7 +1826,7 @@
                     </w:rPr>
                     <w:t>, </w:t>
                   </w:r>
-                  <w:hyperlink r:id="rId19" w:tooltip="Linux" w:history="1">
+                  <w:hyperlink r:id="rId21" w:tooltip="Linux" w:history="1">
                     <w:r>
                       <w:rPr>
                         <w:lang w:eastAsia="es-MX"/>
@@ -545,7 +1904,7 @@
                       <w:lang w:eastAsia="es-MX"/>
                     </w:rPr>
                   </w:pPr>
-                  <w:hyperlink r:id="rId20" w:tooltip="Licencia de software" w:history="1">
+                  <w:hyperlink r:id="rId22" w:tooltip="Licencia de software" w:history="1">
                     <w:r>
                       <w:rPr>
                         <w:lang w:eastAsia="es-MX"/>
@@ -569,7 +1928,7 @@
                       <w:lang w:eastAsia="es-MX"/>
                     </w:rPr>
                   </w:pPr>
-                  <w:hyperlink r:id="rId21" w:tooltip="Dominio público" w:history="1">
+                  <w:hyperlink r:id="rId23" w:tooltip="Dominio público" w:history="1">
                     <w:r>
                       <w:rPr>
                         <w:lang w:eastAsia="es-MX"/>
@@ -598,7 +1957,7 @@
                       <w:lang w:eastAsia="es-MX"/>
                     </w:rPr>
                   </w:pPr>
-                  <w:hyperlink r:id="rId22" w:tooltip="Idioma" w:history="1">
+                  <w:hyperlink r:id="rId24" w:tooltip="Idioma" w:history="1">
                     <w:r>
                       <w:rPr>
                         <w:lang w:eastAsia="es-MX"/>
@@ -626,13 +1985,7 @@
                     <w:rPr>
                       <w:lang w:eastAsia="es-MX"/>
                     </w:rPr>
-                    <w:t xml:space="preserve">Inglés, </w:t>
-                  </w:r>
-                  <w:r>
-                    <w:rPr>
-                      <w:lang w:eastAsia="es-MX"/>
-                    </w:rPr>
-                    <w:t>español</w:t>
+                    <w:t>Inglés, español</w:t>
                   </w:r>
                 </w:p>
               </w:tc>
@@ -655,7 +2008,7 @@
                       <w:lang w:eastAsia="es-MX"/>
                     </w:rPr>
                   </w:pPr>
-                  <w:hyperlink r:id="rId23" w:tooltip="Idioma español" w:history="1">
+                  <w:hyperlink r:id="rId25" w:tooltip="Idioma español" w:history="1">
                     <w:r>
                       <w:rPr>
                         <w:lang w:eastAsia="es-MX"/>
@@ -712,7 +2065,7 @@
               </w:rPr>
               <w:t>Wireshark, antes conocido como Ethereal, es un </w:t>
             </w:r>
-            <w:hyperlink r:id="rId24" w:tooltip="Analizador de protocolos" w:history="1">
+            <w:hyperlink r:id="rId26" w:tooltip="Analizador de protocolos" w:history="1">
               <w:r>
                 <w:rPr>
                   <w:shd w:val="clear" w:color="auto" w:fill="FFFFFF"/>
@@ -726,7 +2079,7 @@
               </w:rPr>
               <w:t> utilizado para realizar análisis y solucionar problemas en redes de comunicaciones, para desarrollo de </w:t>
             </w:r>
-            <w:hyperlink r:id="rId25" w:tooltip="Software" w:history="1">
+            <w:hyperlink r:id="rId27" w:tooltip="Software" w:history="1">
               <w:r>
                 <w:rPr>
                   <w:shd w:val="clear" w:color="auto" w:fill="FFFFFF"/>
@@ -740,7 +2093,7 @@
               </w:rPr>
               <w:t> y </w:t>
             </w:r>
-            <w:hyperlink r:id="rId26" w:tooltip="Protocolo (informática)" w:history="1">
+            <w:hyperlink r:id="rId28" w:tooltip="Protocolo (informática)" w:history="1">
               <w:r>
                 <w:rPr>
                   <w:shd w:val="clear" w:color="auto" w:fill="FFFFFF"/>
@@ -768,7 +2121,7 @@
               </w:rPr>
               <w:t>La funcionalidad que provee es similar a la de </w:t>
             </w:r>
-            <w:hyperlink r:id="rId27" w:tooltip="Tcpdump" w:history="1">
+            <w:hyperlink r:id="rId29" w:tooltip="Tcpdump" w:history="1">
               <w:r>
                 <w:rPr>
                   <w:shd w:val="clear" w:color="auto" w:fill="FFFFFF"/>
@@ -782,7 +2135,7 @@
               </w:rPr>
               <w:t>, pero añade una </w:t>
             </w:r>
-            <w:hyperlink r:id="rId28" w:tooltip="Interfaz gráfica" w:history="1">
+            <w:hyperlink r:id="rId30" w:tooltip="Interfaz gráfica" w:history="1">
               <w:r>
                 <w:rPr>
                   <w:shd w:val="clear" w:color="auto" w:fill="FFFFFF"/>
@@ -796,7 +2149,7 @@
               </w:rPr>
               <w:t> y muchas opciones de organización y filtrado de información. Así, permite ver todo el tráfico que pasa a través de una red (usualmente una red </w:t>
             </w:r>
-            <w:hyperlink r:id="rId29" w:tooltip="Ethernet" w:history="1">
+            <w:hyperlink r:id="rId31" w:tooltip="Ethernet" w:history="1">
               <w:r>
                 <w:rPr>
                   <w:shd w:val="clear" w:color="auto" w:fill="FFFFFF"/>
@@ -810,7 +2163,7 @@
               </w:rPr>
               <w:t>, aunque es compatible con algunas otras) estableciendo la configuración en </w:t>
             </w:r>
-            <w:hyperlink r:id="rId30" w:tooltip="Modo promiscuo" w:history="1">
+            <w:hyperlink r:id="rId32" w:tooltip="Modo promiscuo" w:history="1">
               <w:r>
                 <w:rPr>
                   <w:shd w:val="clear" w:color="auto" w:fill="FFFFFF"/>
@@ -932,7 +2285,7 @@
                       <w:lang w:eastAsia="es-MX"/>
                     </w:rPr>
                   </w:pPr>
-                  <w:hyperlink r:id="rId31" w:tooltip="Ingeniería de software" w:history="1">
+                  <w:hyperlink r:id="rId33" w:tooltip="Ingeniería de software" w:history="1">
                     <w:r>
                       <w:rPr>
                         <w:rFonts w:ascii="Arial" w:eastAsia="Times New Roman" w:hAnsi="Arial" w:cs="Arial"/>
@@ -962,7 +2315,7 @@
                       <w:lang w:eastAsia="es-MX"/>
                     </w:rPr>
                   </w:pPr>
-                  <w:hyperlink r:id="rId32" w:tooltip="Software libre" w:history="1">
+                  <w:hyperlink r:id="rId34" w:tooltip="Software libre" w:history="1">
                     <w:r>
                       <w:rPr>
                         <w:rFonts w:ascii="Arial" w:eastAsia="Times New Roman" w:hAnsi="Arial" w:cs="Arial"/>
@@ -1147,7 +2500,7 @@
                       <w:lang w:eastAsia="es-MX"/>
                     </w:rPr>
                   </w:pPr>
-                  <w:hyperlink r:id="rId33" w:tooltip="1999" w:history="1">
+                  <w:hyperlink r:id="rId35" w:tooltip="1999" w:history="1">
                     <w:r>
                       <w:rPr>
                         <w:rFonts w:ascii="Arial" w:eastAsia="Times New Roman" w:hAnsi="Arial" w:cs="Arial"/>
@@ -1182,7 +2535,7 @@
                       <w:lang w:eastAsia="es-MX"/>
                     </w:rPr>
                   </w:pPr>
-                  <w:hyperlink r:id="rId34" w:tooltip="Fases del desarrollo de software" w:history="1">
+                  <w:hyperlink r:id="rId36" w:tooltip="Fases del desarrollo de software" w:history="1">
                     <w:r>
                       <w:rPr>
                         <w:rFonts w:ascii="Arial" w:eastAsia="Times New Roman" w:hAnsi="Arial" w:cs="Arial"/>
@@ -1221,7 +2574,7 @@
                     </w:rPr>
                     <w:t>3.0.6 (</w:t>
                   </w:r>
-                  <w:hyperlink r:id="rId35" w:anchor="news" w:history="1">
+                  <w:hyperlink r:id="rId37" w:anchor="news" w:history="1">
                     <w:r>
                       <w:rPr>
                         <w:rFonts w:ascii="Arial" w:eastAsia="Times New Roman" w:hAnsi="Arial" w:cs="Arial"/>
@@ -1275,7 +2628,7 @@
                       <w:lang w:eastAsia="es-MX"/>
                     </w:rPr>
                   </w:pPr>
-                  <w:hyperlink r:id="rId36" w:tooltip="Anexo:Géneros de software" w:history="1">
+                  <w:hyperlink r:id="rId38" w:tooltip="Anexo:Géneros de software" w:history="1">
                     <w:r>
                       <w:rPr>
                         <w:rFonts w:ascii="Arial" w:eastAsia="Times New Roman" w:hAnsi="Arial" w:cs="Arial"/>
@@ -1305,7 +2658,7 @@
                       <w:lang w:eastAsia="es-MX"/>
                     </w:rPr>
                   </w:pPr>
-                  <w:hyperlink r:id="rId37" w:tooltip="Analizador de paquetes" w:history="1">
+                  <w:hyperlink r:id="rId39" w:tooltip="Analizador de paquetes" w:history="1">
                     <w:r>
                       <w:rPr>
                         <w:rFonts w:ascii="Arial" w:eastAsia="Times New Roman" w:hAnsi="Arial" w:cs="Arial"/>
@@ -1340,7 +2693,7 @@
                       <w:lang w:eastAsia="es-MX"/>
                     </w:rPr>
                   </w:pPr>
-                  <w:hyperlink r:id="rId38" w:tooltip="Lenguaje de programación" w:history="1">
+                  <w:hyperlink r:id="rId40" w:tooltip="Lenguaje de programación" w:history="1">
                     <w:r>
                       <w:rPr>
                         <w:rFonts w:ascii="Arial" w:eastAsia="Times New Roman" w:hAnsi="Arial" w:cs="Arial"/>
@@ -1370,7 +2723,7 @@
                       <w:lang w:eastAsia="es-MX"/>
                     </w:rPr>
                   </w:pPr>
-                  <w:hyperlink r:id="rId39" w:tooltip="C (lenguaje de programación)" w:history="1">
+                  <w:hyperlink r:id="rId41" w:tooltip="C (lenguaje de programación)" w:history="1">
                     <w:r>
                       <w:rPr>
                         <w:rFonts w:ascii="Arial" w:eastAsia="Times New Roman" w:hAnsi="Arial" w:cs="Arial"/>
@@ -1390,7 +2743,7 @@
                     </w:rPr>
                     <w:t> y </w:t>
                   </w:r>
-                  <w:hyperlink r:id="rId40" w:tooltip="C++" w:history="1">
+                  <w:hyperlink r:id="rId42" w:tooltip="C++" w:history="1">
                     <w:r>
                       <w:rPr>
                         <w:rFonts w:ascii="Arial" w:eastAsia="Times New Roman" w:hAnsi="Arial" w:cs="Arial"/>
@@ -1425,7 +2778,7 @@
                       <w:lang w:eastAsia="es-MX"/>
                     </w:rPr>
                   </w:pPr>
-                  <w:hyperlink r:id="rId41" w:tooltip="Sistema operativo" w:history="1">
+                  <w:hyperlink r:id="rId43" w:tooltip="Sistema operativo" w:history="1">
                     <w:r>
                       <w:rPr>
                         <w:rFonts w:ascii="Arial" w:eastAsia="Times New Roman" w:hAnsi="Arial" w:cs="Arial"/>
@@ -1488,7 +2841,7 @@
                       <w:lang w:eastAsia="es-MX"/>
                     </w:rPr>
                   </w:pPr>
-                  <w:hyperlink r:id="rId42" w:tooltip="Licencia de software" w:history="1">
+                  <w:hyperlink r:id="rId44" w:tooltip="Licencia de software" w:history="1">
                     <w:r>
                       <w:rPr>
                         <w:rFonts w:ascii="Arial" w:eastAsia="Times New Roman" w:hAnsi="Arial" w:cs="Arial"/>
@@ -1518,7 +2871,7 @@
                       <w:lang w:eastAsia="es-MX"/>
                     </w:rPr>
                   </w:pPr>
-                  <w:hyperlink r:id="rId43" w:tooltip="GPLv2" w:history="1">
+                  <w:hyperlink r:id="rId45" w:tooltip="GPLv2" w:history="1">
                     <w:r>
                       <w:rPr>
                         <w:rFonts w:ascii="Arial" w:eastAsia="Times New Roman" w:hAnsi="Arial" w:cs="Arial"/>
@@ -1543,7 +2896,6 @@
           </w:p>
         </w:tc>
       </w:tr>
-      <w:bookmarkEnd w:id="0"/>
     </w:tbl>
     <w:p>
       <w:pPr>
@@ -1683,6 +3035,7 @@
     <w:lsdException w:name="HTML Sample" w:semiHidden="1" w:unhideWhenUsed="1"/>
     <w:lsdException w:name="HTML Typewriter" w:semiHidden="1" w:unhideWhenUsed="1"/>
     <w:lsdException w:name="HTML Variable" w:semiHidden="1" w:unhideWhenUsed="1"/>
+    <w:lsdException w:name="Normal Table" w:semiHidden="1" w:unhideWhenUsed="1"/>
     <w:lsdException w:name="annotation subject" w:semiHidden="1" w:unhideWhenUsed="1"/>
     <w:lsdException w:name="No List" w:semiHidden="1" w:unhideWhenUsed="1"/>
     <w:lsdException w:name="Outline List 1" w:semiHidden="1" w:unhideWhenUsed="1"/>
@@ -1729,8 +3082,10 @@
     <w:lsdException w:name="Table Subtle 2" w:semiHidden="1" w:unhideWhenUsed="1"/>
     <w:lsdException w:name="Table Web 1" w:semiHidden="1" w:unhideWhenUsed="1"/>
     <w:lsdException w:name="Table Web 2" w:semiHidden="1" w:unhideWhenUsed="1"/>
+    <w:lsdException w:name="Table Web 3" w:semiHidden="1" w:unhideWhenUsed="1"/>
     <w:lsdException w:name="Balloon Text" w:semiHidden="1" w:unhideWhenUsed="1"/>
     <w:lsdException w:name="Table Grid" w:uiPriority="39"/>
+    <w:lsdException w:name="Table Theme" w:semiHidden="1" w:unhideWhenUsed="1"/>
     <w:lsdException w:name="Placeholder Text" w:semiHidden="1"/>
     <w:lsdException w:name="No Spacing" w:uiPriority="1" w:qFormat="1"/>
     <w:lsdException w:name="Light Shading" w:uiPriority="60"/>
@@ -2380,7 +3735,7 @@
 </file>
 
 <file path=customXml/itemProps1.xml><?xml version="1.0" encoding="utf-8"?>
-<ds:datastoreItem xmlns:ds="http://schemas.openxmlformats.org/officeDocument/2006/customXml" ds:itemID="{0CDFDD13-BEB1-4DCD-8520-2A6155C2F0E0}">
+<ds:datastoreItem xmlns:ds="http://schemas.openxmlformats.org/officeDocument/2006/customXml" ds:itemID="{0BECA24F-2689-4EBB-B338-901AAEAACAA8}">
   <ds:schemaRefs>
     <ds:schemaRef ds:uri="http://schemas.openxmlformats.org/officeDocument/2006/bibliography"/>
   </ds:schemaRefs>

</xml_diff>